<commit_message>
Dodano sprawozdanie 3 - modelowanie analityczne
</commit_message>
<xml_diff>
--- a/Pliki zrodlowe/Sprawozdanie 2 - Analiza wymagań na system informatyczny.docx
+++ b/Pliki zrodlowe/Sprawozdanie 2 - Analiza wymagań na system informatyczny.docx
@@ -2207,8 +2207,988 @@
     <w:p/>
     <w:p>
       <w:pPr>
-        <w:ind w:left="705"/>
-      </w:pPr>
+        <w:pStyle w:val="Nagwek2"/>
+      </w:pPr>
+      <w:r>
+        <w:t>3.4</w:t>
+      </w:r>
+      <w:r>
+        <w:tab/>
+        <w:t>Scenariusze przypadków użycia</w:t>
+      </w:r>
+    </w:p>
+    <w:p>
+      <w:pPr>
+        <w:pStyle w:val="Nagwek3"/>
+        <w:spacing w:before="0" w:after="120"/>
+        <w:contextualSpacing/>
+      </w:pPr>
+      <w:r>
+        <w:t>3.4.1</w:t>
+      </w:r>
+      <w:r>
+        <w:tab/>
+        <w:t>Autoryzuj użytkownika</w:t>
+      </w:r>
+    </w:p>
+    <w:p>
+      <w:pPr>
+        <w:spacing w:after="120"/>
+        <w:contextualSpacing/>
+      </w:pPr>
+      <w:r>
+        <w:rPr>
+          <w:b/>
+          <w:bCs/>
+        </w:rPr>
+        <w:t>Scenariusz podstawowy:</w:t>
+      </w:r>
+    </w:p>
+    <w:p>
+      <w:pPr>
+        <w:numPr>
+          <w:ilvl w:val="0"/>
+          <w:numId w:val="36"/>
+        </w:numPr>
+        <w:spacing w:after="120"/>
+        <w:contextualSpacing/>
+      </w:pPr>
+      <w:r>
+        <w:t>Użytkownik otwiera system i wybiera opcję logowania.</w:t>
+      </w:r>
+    </w:p>
+    <w:p>
+      <w:pPr>
+        <w:numPr>
+          <w:ilvl w:val="0"/>
+          <w:numId w:val="36"/>
+        </w:numPr>
+        <w:spacing w:after="120"/>
+        <w:contextualSpacing/>
+      </w:pPr>
+      <w:r>
+        <w:t>Wprowadza login i hasło.</w:t>
+      </w:r>
+    </w:p>
+    <w:p>
+      <w:pPr>
+        <w:numPr>
+          <w:ilvl w:val="0"/>
+          <w:numId w:val="36"/>
+        </w:numPr>
+        <w:spacing w:after="120"/>
+        <w:contextualSpacing/>
+      </w:pPr>
+      <w:r>
+        <w:t>System weryfikuje dane.</w:t>
+      </w:r>
+    </w:p>
+    <w:p>
+      <w:pPr>
+        <w:numPr>
+          <w:ilvl w:val="0"/>
+          <w:numId w:val="36"/>
+        </w:numPr>
+        <w:spacing w:after="120"/>
+        <w:contextualSpacing/>
+      </w:pPr>
+      <w:r>
+        <w:t>Użytkownik zostaje zalogowany do systemu.</w:t>
+      </w:r>
+    </w:p>
+    <w:p>
+      <w:pPr>
+        <w:spacing w:after="120"/>
+        <w:contextualSpacing/>
+      </w:pPr>
+      <w:r>
+        <w:rPr>
+          <w:b/>
+          <w:bCs/>
+        </w:rPr>
+        <w:t>Scenariusze alternatywne:</w:t>
+      </w:r>
+    </w:p>
+    <w:p>
+      <w:pPr>
+        <w:numPr>
+          <w:ilvl w:val="0"/>
+          <w:numId w:val="37"/>
+        </w:numPr>
+        <w:spacing w:after="120"/>
+        <w:contextualSpacing/>
+      </w:pPr>
+      <w:r>
+        <w:t>2a. Użytkownik wybiera opcję rejestracji nowego konta i podaje wymagane dane.</w:t>
+      </w:r>
+    </w:p>
+    <w:p>
+      <w:pPr>
+        <w:numPr>
+          <w:ilvl w:val="0"/>
+          <w:numId w:val="37"/>
+        </w:numPr>
+        <w:spacing w:after="120"/>
+        <w:contextualSpacing/>
+      </w:pPr>
+      <w:r>
+        <w:t>2b. Użytkownik wybiera opcję resetowania hasła i postępuje zgodnie z instrukcjami.</w:t>
+      </w:r>
+    </w:p>
+    <w:p>
+      <w:pPr>
+        <w:numPr>
+          <w:ilvl w:val="0"/>
+          <w:numId w:val="37"/>
+        </w:numPr>
+        <w:spacing w:after="120"/>
+        <w:contextualSpacing/>
+      </w:pPr>
+      <w:r>
+        <w:t>3a. System wykrywa błędne dane i wyświetla komunikat o błędzie.</w:t>
+      </w:r>
+    </w:p>
+    <w:p>
+      <w:r>
+        <w:br w:type="page"/>
+      </w:r>
+    </w:p>
+    <w:p>
+      <w:pPr>
+        <w:pStyle w:val="Nagwek3"/>
+      </w:pPr>
+      <w:r>
+        <w:lastRenderedPageBreak/>
+        <w:t>3.4.2</w:t>
+      </w:r>
+      <w:r>
+        <w:tab/>
+        <w:t>Dostarcz przesyłkę</w:t>
+      </w:r>
+    </w:p>
+    <w:p>
+      <w:pPr>
+        <w:spacing w:after="120"/>
+        <w:contextualSpacing/>
+      </w:pPr>
+      <w:r>
+        <w:rPr>
+          <w:b/>
+          <w:bCs/>
+        </w:rPr>
+        <w:t>Scenariusz podstawowy:</w:t>
+      </w:r>
+    </w:p>
+    <w:p>
+      <w:pPr>
+        <w:numPr>
+          <w:ilvl w:val="0"/>
+          <w:numId w:val="34"/>
+        </w:numPr>
+        <w:spacing w:after="120"/>
+        <w:contextualSpacing/>
+      </w:pPr>
+      <w:r>
+        <w:t>Kurier otrzymuje zlecenie dostawy przesyłki.</w:t>
+      </w:r>
+    </w:p>
+    <w:p>
+      <w:pPr>
+        <w:numPr>
+          <w:ilvl w:val="0"/>
+          <w:numId w:val="34"/>
+        </w:numPr>
+        <w:spacing w:after="120"/>
+        <w:contextualSpacing/>
+      </w:pPr>
+      <w:r>
+        <w:t>Kurier dostarcza przesyłkę do klienta lub automatu.</w:t>
+      </w:r>
+    </w:p>
+    <w:p>
+      <w:pPr>
+        <w:numPr>
+          <w:ilvl w:val="0"/>
+          <w:numId w:val="34"/>
+        </w:numPr>
+        <w:spacing w:after="120"/>
+        <w:contextualSpacing/>
+      </w:pPr>
+      <w:r>
+        <w:t>System potwierdza dostarczenie przesyłki i zmienia jej status na "Dostarczona".</w:t>
+      </w:r>
+    </w:p>
+    <w:p>
+      <w:pPr>
+        <w:spacing w:after="120"/>
+        <w:contextualSpacing/>
+      </w:pPr>
+      <w:r>
+        <w:rPr>
+          <w:b/>
+          <w:bCs/>
+        </w:rPr>
+        <w:t>Scenariusze alternatywne:</w:t>
+      </w:r>
+    </w:p>
+    <w:p>
+      <w:pPr>
+        <w:numPr>
+          <w:ilvl w:val="0"/>
+          <w:numId w:val="35"/>
+        </w:numPr>
+        <w:spacing w:after="120"/>
+        <w:contextualSpacing/>
+      </w:pPr>
+      <w:r>
+        <w:t>2a. Klient nie odbiera przesyłki, kurier odwozi przesyłkę do magazynu.</w:t>
+      </w:r>
+    </w:p>
+    <w:p>
+      <w:pPr>
+        <w:numPr>
+          <w:ilvl w:val="0"/>
+          <w:numId w:val="35"/>
+        </w:numPr>
+        <w:spacing w:after="120"/>
+        <w:contextualSpacing/>
+      </w:pPr>
+      <w:r>
+        <w:t>2b. Automat przesyłkowy jest pełny, kurier odwozi przesyłkę do magazynu.</w:t>
+      </w:r>
+    </w:p>
+    <w:p>
+      <w:pPr>
+        <w:pStyle w:val="Nagwek3"/>
+        <w:spacing w:before="0" w:after="120"/>
+        <w:contextualSpacing/>
+      </w:pPr>
+      <w:r>
+        <w:t>3.4.3</w:t>
+      </w:r>
+      <w:r>
+        <w:tab/>
+        <w:t>Nadaj przesyłkę</w:t>
+      </w:r>
+    </w:p>
+    <w:p>
+      <w:pPr>
+        <w:spacing w:after="120"/>
+        <w:contextualSpacing/>
+      </w:pPr>
+      <w:r>
+        <w:rPr>
+          <w:b/>
+          <w:bCs/>
+        </w:rPr>
+        <w:t>Scenariusz podstawowy:</w:t>
+      </w:r>
+    </w:p>
+    <w:p>
+      <w:pPr>
+        <w:numPr>
+          <w:ilvl w:val="0"/>
+          <w:numId w:val="38"/>
+        </w:numPr>
+        <w:spacing w:after="120"/>
+        <w:contextualSpacing/>
+      </w:pPr>
+      <w:r>
+        <w:t>Klient wybiera opcję nadania przesyłki.</w:t>
+      </w:r>
+    </w:p>
+    <w:p>
+      <w:pPr>
+        <w:numPr>
+          <w:ilvl w:val="0"/>
+          <w:numId w:val="38"/>
+        </w:numPr>
+        <w:spacing w:after="120"/>
+        <w:contextualSpacing/>
+      </w:pPr>
+      <w:r>
+        <w:t>Podaje dane przesyłki i adresata.</w:t>
+      </w:r>
+    </w:p>
+    <w:p>
+      <w:pPr>
+        <w:numPr>
+          <w:ilvl w:val="0"/>
+          <w:numId w:val="38"/>
+        </w:numPr>
+        <w:spacing w:after="120"/>
+        <w:contextualSpacing/>
+      </w:pPr>
+      <w:r>
+        <w:t>System generuje numer przesyłki i etykietę.</w:t>
+      </w:r>
+    </w:p>
+    <w:p>
+      <w:pPr>
+        <w:numPr>
+          <w:ilvl w:val="0"/>
+          <w:numId w:val="38"/>
+        </w:numPr>
+        <w:spacing w:after="120"/>
+        <w:contextualSpacing/>
+      </w:pPr>
+      <w:r>
+        <w:t>Klient przekazuje przesyłkę do kuriera lub wkłada do automatu.</w:t>
+      </w:r>
+    </w:p>
+    <w:p>
+      <w:pPr>
+        <w:numPr>
+          <w:ilvl w:val="0"/>
+          <w:numId w:val="38"/>
+        </w:numPr>
+        <w:spacing w:after="120"/>
+        <w:contextualSpacing/>
+      </w:pPr>
+      <w:r>
+        <w:t>System aktualizuje status przesyłki na "Nadana".</w:t>
+      </w:r>
+    </w:p>
+    <w:p>
+      <w:pPr>
+        <w:spacing w:after="120"/>
+        <w:contextualSpacing/>
+      </w:pPr>
+      <w:r>
+        <w:rPr>
+          <w:b/>
+          <w:bCs/>
+        </w:rPr>
+        <w:t>Scenariusze alternatywne:</w:t>
+      </w:r>
+    </w:p>
+    <w:p>
+      <w:pPr>
+        <w:numPr>
+          <w:ilvl w:val="0"/>
+          <w:numId w:val="39"/>
+        </w:numPr>
+        <w:spacing w:after="120"/>
+        <w:contextualSpacing/>
+      </w:pPr>
+      <w:r>
+        <w:t>4a. Automat przesyłkowy jest pełny, klient musi skorzystać z innego punktu nadania.</w:t>
+      </w:r>
+    </w:p>
+    <w:p>
+      <w:pPr>
+        <w:numPr>
+          <w:ilvl w:val="0"/>
+          <w:numId w:val="39"/>
+        </w:numPr>
+        <w:spacing w:after="120"/>
+        <w:contextualSpacing/>
+      </w:pPr>
+      <w:r>
+        <w:t>4b. Płatność za przesyłkę nie powiodła się, system prosi o ponowną próbę.</w:t>
+      </w:r>
+    </w:p>
+    <w:p>
+      <w:pPr>
+        <w:pStyle w:val="Nagwek3"/>
+        <w:spacing w:before="0" w:after="120"/>
+        <w:contextualSpacing/>
+      </w:pPr>
+      <w:r>
+        <w:t>3.4.4</w:t>
+      </w:r>
+      <w:r>
+        <w:tab/>
+        <w:t>Odbierz przesyłkę</w:t>
+      </w:r>
+    </w:p>
+    <w:p>
+      <w:pPr>
+        <w:spacing w:after="120"/>
+        <w:contextualSpacing/>
+      </w:pPr>
+      <w:r>
+        <w:rPr>
+          <w:b/>
+          <w:bCs/>
+        </w:rPr>
+        <w:t>Scenariusz podstawowy:</w:t>
+      </w:r>
+    </w:p>
+    <w:p>
+      <w:pPr>
+        <w:numPr>
+          <w:ilvl w:val="0"/>
+          <w:numId w:val="40"/>
+        </w:numPr>
+        <w:spacing w:after="120"/>
+        <w:contextualSpacing/>
+      </w:pPr>
+      <w:r>
+        <w:t>Klient otrzymuje powiadomienie o możliwości odbioru.</w:t>
+      </w:r>
+    </w:p>
+    <w:p>
+      <w:pPr>
+        <w:numPr>
+          <w:ilvl w:val="0"/>
+          <w:numId w:val="40"/>
+        </w:numPr>
+        <w:spacing w:after="120"/>
+        <w:contextualSpacing/>
+      </w:pPr>
+      <w:r>
+        <w:t>Podaje kod odbioru w automacie lub kurierowi.</w:t>
+      </w:r>
+    </w:p>
+    <w:p>
+      <w:pPr>
+        <w:numPr>
+          <w:ilvl w:val="0"/>
+          <w:numId w:val="40"/>
+        </w:numPr>
+        <w:spacing w:after="120"/>
+        <w:contextualSpacing/>
+      </w:pPr>
+      <w:r>
+        <w:t>System weryfikuje kod i udostępnia przesyłkę.</w:t>
+      </w:r>
+    </w:p>
+    <w:p>
+      <w:pPr>
+        <w:numPr>
+          <w:ilvl w:val="0"/>
+          <w:numId w:val="40"/>
+        </w:numPr>
+        <w:spacing w:after="120"/>
+        <w:contextualSpacing/>
+      </w:pPr>
+      <w:r>
+        <w:t>System zmienia status przesyłki na "Odebrana przez klienta".</w:t>
+      </w:r>
+    </w:p>
+    <w:p>
+      <w:pPr>
+        <w:spacing w:after="120"/>
+        <w:contextualSpacing/>
+      </w:pPr>
+      <w:r>
+        <w:rPr>
+          <w:b/>
+          <w:bCs/>
+        </w:rPr>
+        <w:t>Scenariusze alternatywne:</w:t>
+      </w:r>
+    </w:p>
+    <w:p>
+      <w:pPr>
+        <w:numPr>
+          <w:ilvl w:val="0"/>
+          <w:numId w:val="41"/>
+        </w:numPr>
+        <w:spacing w:after="120"/>
+        <w:contextualSpacing/>
+      </w:pPr>
+      <w:r>
+        <w:t>2a. Klient wprowadza błędny kod, system wyświetla komunikat o błędzie.</w:t>
+      </w:r>
+    </w:p>
+    <w:p>
+      <w:pPr>
+        <w:numPr>
+          <w:ilvl w:val="0"/>
+          <w:numId w:val="41"/>
+        </w:numPr>
+        <w:spacing w:after="120"/>
+        <w:contextualSpacing/>
+      </w:pPr>
+      <w:r>
+        <w:t>3a. Automat ma awarię, klient musi odebrać przesyłkę w innym miejscu.</w:t>
+      </w:r>
+    </w:p>
+    <w:p>
+      <w:pPr>
+        <w:pStyle w:val="Nagwek3"/>
+        <w:spacing w:before="0" w:after="120"/>
+        <w:contextualSpacing/>
+      </w:pPr>
+      <w:r>
+        <w:t>3.4.5</w:t>
+      </w:r>
+      <w:r>
+        <w:tab/>
+      </w:r>
+      <w:r>
+        <w:t>Realizuj płatność</w:t>
+      </w:r>
+    </w:p>
+    <w:p>
+      <w:pPr>
+        <w:spacing w:after="120"/>
+        <w:contextualSpacing/>
+      </w:pPr>
+      <w:r>
+        <w:rPr>
+          <w:b/>
+          <w:bCs/>
+        </w:rPr>
+        <w:t>Scenariusz podstawowy:</w:t>
+      </w:r>
+    </w:p>
+    <w:p>
+      <w:pPr>
+        <w:numPr>
+          <w:ilvl w:val="0"/>
+          <w:numId w:val="42"/>
+        </w:numPr>
+        <w:spacing w:after="120"/>
+        <w:contextualSpacing/>
+      </w:pPr>
+      <w:r>
+        <w:t>Użytkownik wybiera opcję płatności.</w:t>
+      </w:r>
+    </w:p>
+    <w:p>
+      <w:pPr>
+        <w:numPr>
+          <w:ilvl w:val="0"/>
+          <w:numId w:val="42"/>
+        </w:numPr>
+        <w:spacing w:after="120"/>
+        <w:contextualSpacing/>
+      </w:pPr>
+      <w:r>
+        <w:t>Podaje dane płatnicze (BLIK/karta).</w:t>
+      </w:r>
+    </w:p>
+    <w:p>
+      <w:pPr>
+        <w:numPr>
+          <w:ilvl w:val="0"/>
+          <w:numId w:val="42"/>
+        </w:numPr>
+        <w:spacing w:after="120"/>
+        <w:contextualSpacing/>
+      </w:pPr>
+      <w:r>
+        <w:t>System przekazuje dane do operatora płatności.</w:t>
+      </w:r>
+    </w:p>
+    <w:p>
+      <w:pPr>
+        <w:numPr>
+          <w:ilvl w:val="0"/>
+          <w:numId w:val="42"/>
+        </w:numPr>
+        <w:spacing w:after="120"/>
+        <w:contextualSpacing/>
+      </w:pPr>
+      <w:r>
+        <w:t>Płatność zostaje potwierdzona.</w:t>
+      </w:r>
+    </w:p>
+    <w:p>
+      <w:pPr>
+        <w:spacing w:after="120"/>
+        <w:contextualSpacing/>
+      </w:pPr>
+      <w:r>
+        <w:rPr>
+          <w:b/>
+          <w:bCs/>
+        </w:rPr>
+        <w:t>Scenariusze alternatywne:</w:t>
+      </w:r>
+    </w:p>
+    <w:p>
+      <w:pPr>
+        <w:numPr>
+          <w:ilvl w:val="0"/>
+          <w:numId w:val="43"/>
+        </w:numPr>
+        <w:spacing w:after="120"/>
+        <w:contextualSpacing/>
+      </w:pPr>
+      <w:r>
+        <w:t>3a. Płatność zostaje odrzucona, system prosi o ponowną próbę.</w:t>
+      </w:r>
+    </w:p>
+    <w:p>
+      <w:r>
+        <w:br w:type="page"/>
+      </w:r>
+    </w:p>
+    <w:p>
+      <w:pPr>
+        <w:pStyle w:val="Nagwek3"/>
+        <w:spacing w:before="0" w:after="120"/>
+        <w:contextualSpacing/>
+      </w:pPr>
+      <w:r>
+        <w:lastRenderedPageBreak/>
+        <w:t>3.4.6</w:t>
+      </w:r>
+      <w:r>
+        <w:tab/>
+      </w:r>
+      <w:r>
+        <w:t>Śledź przesyłkę</w:t>
+      </w:r>
+    </w:p>
+    <w:p>
+      <w:pPr>
+        <w:spacing w:after="120"/>
+        <w:contextualSpacing/>
+      </w:pPr>
+      <w:r>
+        <w:rPr>
+          <w:b/>
+          <w:bCs/>
+        </w:rPr>
+        <w:t>Scenariusz podstawowy:</w:t>
+      </w:r>
+    </w:p>
+    <w:p>
+      <w:pPr>
+        <w:numPr>
+          <w:ilvl w:val="0"/>
+          <w:numId w:val="44"/>
+        </w:numPr>
+        <w:spacing w:after="120"/>
+        <w:contextualSpacing/>
+      </w:pPr>
+      <w:r>
+        <w:t>Użytkownik podaje numer przesyłki.</w:t>
+      </w:r>
+    </w:p>
+    <w:p>
+      <w:pPr>
+        <w:numPr>
+          <w:ilvl w:val="0"/>
+          <w:numId w:val="44"/>
+        </w:numPr>
+        <w:spacing w:after="120"/>
+        <w:contextualSpacing/>
+      </w:pPr>
+      <w:r>
+        <w:t>System wyświetla aktualny status i historię przesyłki.</w:t>
+      </w:r>
+    </w:p>
+    <w:p>
+      <w:pPr>
+        <w:spacing w:after="120"/>
+        <w:contextualSpacing/>
+      </w:pPr>
+      <w:r>
+        <w:rPr>
+          <w:b/>
+          <w:bCs/>
+        </w:rPr>
+        <w:t>Scenariusz alternatywny:</w:t>
+      </w:r>
+    </w:p>
+    <w:p>
+      <w:pPr>
+        <w:numPr>
+          <w:ilvl w:val="0"/>
+          <w:numId w:val="45"/>
+        </w:numPr>
+        <w:spacing w:after="120"/>
+        <w:contextualSpacing/>
+      </w:pPr>
+      <w:r>
+        <w:t>2a. Numer przesyłki jest błędny, system informuje o braku danych.</w:t>
+      </w:r>
+    </w:p>
+    <w:p>
+      <w:pPr>
+        <w:pStyle w:val="Nagwek3"/>
+        <w:spacing w:before="0" w:after="120"/>
+        <w:contextualSpacing/>
+      </w:pPr>
+      <w:r>
+        <w:t>3.4.7</w:t>
+      </w:r>
+      <w:r>
+        <w:tab/>
+      </w:r>
+      <w:r>
+        <w:t>Zarządzaj przesyłką</w:t>
+      </w:r>
+    </w:p>
+    <w:p>
+      <w:pPr>
+        <w:spacing w:after="120"/>
+        <w:contextualSpacing/>
+      </w:pPr>
+      <w:r>
+        <w:rPr>
+          <w:b/>
+          <w:bCs/>
+        </w:rPr>
+        <w:t>Scenariusz podstawowy:</w:t>
+      </w:r>
+    </w:p>
+    <w:p>
+      <w:pPr>
+        <w:numPr>
+          <w:ilvl w:val="0"/>
+          <w:numId w:val="46"/>
+        </w:numPr>
+        <w:spacing w:after="120"/>
+        <w:contextualSpacing/>
+      </w:pPr>
+      <w:r>
+        <w:t>Użytkownik wybiera przesyłkę do edycji.</w:t>
+      </w:r>
+    </w:p>
+    <w:p>
+      <w:pPr>
+        <w:numPr>
+          <w:ilvl w:val="0"/>
+          <w:numId w:val="46"/>
+        </w:numPr>
+        <w:spacing w:after="120"/>
+        <w:contextualSpacing/>
+      </w:pPr>
+      <w:r>
+        <w:t>System pozwala na zmianę danych (np. adres odbiorcy).</w:t>
+      </w:r>
+    </w:p>
+    <w:p>
+      <w:pPr>
+        <w:numPr>
+          <w:ilvl w:val="0"/>
+          <w:numId w:val="46"/>
+        </w:numPr>
+        <w:spacing w:after="120"/>
+        <w:contextualSpacing/>
+      </w:pPr>
+      <w:r>
+        <w:t>Zmiany zostają zapisane i status przesyłki zostaje zaktualizowany.</w:t>
+      </w:r>
+    </w:p>
+    <w:p>
+      <w:pPr>
+        <w:pStyle w:val="Nagwek3"/>
+        <w:spacing w:before="0" w:after="120"/>
+        <w:contextualSpacing/>
+      </w:pPr>
+      <w:r>
+        <w:t>3.4.8</w:t>
+      </w:r>
+      <w:r>
+        <w:tab/>
+      </w:r>
+      <w:r>
+        <w:t>Zarządzaj reklamacją</w:t>
+      </w:r>
+    </w:p>
+    <w:p>
+      <w:pPr>
+        <w:spacing w:after="120"/>
+        <w:contextualSpacing/>
+      </w:pPr>
+      <w:r>
+        <w:rPr>
+          <w:b/>
+          <w:bCs/>
+        </w:rPr>
+        <w:t>Scenariusz podstawowy:</w:t>
+      </w:r>
+    </w:p>
+    <w:p>
+      <w:pPr>
+        <w:numPr>
+          <w:ilvl w:val="0"/>
+          <w:numId w:val="47"/>
+        </w:numPr>
+        <w:spacing w:after="120"/>
+        <w:contextualSpacing/>
+      </w:pPr>
+      <w:r>
+        <w:t>Klient składa reklamację w systemie.</w:t>
+      </w:r>
+    </w:p>
+    <w:p>
+      <w:pPr>
+        <w:numPr>
+          <w:ilvl w:val="0"/>
+          <w:numId w:val="47"/>
+        </w:numPr>
+        <w:spacing w:after="120"/>
+        <w:contextualSpacing/>
+      </w:pPr>
+      <w:r>
+        <w:t>Pracownik obsługi analizuje problem.</w:t>
+      </w:r>
+    </w:p>
+    <w:p>
+      <w:pPr>
+        <w:numPr>
+          <w:ilvl w:val="0"/>
+          <w:numId w:val="47"/>
+        </w:numPr>
+        <w:spacing w:after="120"/>
+        <w:contextualSpacing/>
+      </w:pPr>
+      <w:r>
+        <w:t>System informuje klienta o decyzji i ewentualnym odszkodowaniu.</w:t>
+      </w:r>
+    </w:p>
+    <w:p>
+      <w:pPr>
+        <w:pStyle w:val="Nagwek3"/>
+        <w:spacing w:before="0" w:after="120"/>
+        <w:contextualSpacing/>
+      </w:pPr>
+      <w:r>
+        <w:t>3.4.9</w:t>
+      </w:r>
+      <w:r>
+        <w:tab/>
+        <w:t>Zarządzaj użytkownikami</w:t>
+      </w:r>
+    </w:p>
+    <w:p>
+      <w:pPr>
+        <w:spacing w:after="120"/>
+        <w:contextualSpacing/>
+      </w:pPr>
+      <w:r>
+        <w:rPr>
+          <w:b/>
+          <w:bCs/>
+        </w:rPr>
+        <w:t>Scenariusz podstawowy:</w:t>
+      </w:r>
+    </w:p>
+    <w:p>
+      <w:pPr>
+        <w:numPr>
+          <w:ilvl w:val="0"/>
+          <w:numId w:val="48"/>
+        </w:numPr>
+        <w:spacing w:after="120"/>
+        <w:contextualSpacing/>
+      </w:pPr>
+      <w:r>
+        <w:t>Operator systemu przegląda listę użytkowników.</w:t>
+      </w:r>
+    </w:p>
+    <w:p>
+      <w:pPr>
+        <w:numPr>
+          <w:ilvl w:val="0"/>
+          <w:numId w:val="48"/>
+        </w:numPr>
+        <w:spacing w:after="120"/>
+        <w:contextualSpacing/>
+      </w:pPr>
+      <w:r>
+        <w:t>Może dodać, usunąć lub zablokować użytkownika.</w:t>
+      </w:r>
+    </w:p>
+    <w:p>
+      <w:pPr>
+        <w:numPr>
+          <w:ilvl w:val="0"/>
+          <w:numId w:val="48"/>
+        </w:numPr>
+        <w:spacing w:after="120"/>
+        <w:contextualSpacing/>
+      </w:pPr>
+      <w:r>
+        <w:t>System zapisuje zmiany i aktualizuje uprawnienia.</w:t>
+      </w:r>
+    </w:p>
+    <w:p>
+      <w:pPr>
+        <w:pStyle w:val="Nagwek3"/>
+        <w:spacing w:before="0" w:after="120"/>
+        <w:contextualSpacing/>
+      </w:pPr>
+      <w:r>
+        <w:t>3.4.10 Zwróć przesyłkę</w:t>
+      </w:r>
+    </w:p>
+    <w:p>
+      <w:pPr>
+        <w:spacing w:after="120"/>
+        <w:contextualSpacing/>
+      </w:pPr>
+      <w:r>
+        <w:rPr>
+          <w:b/>
+          <w:bCs/>
+        </w:rPr>
+        <w:t>Scenariusz podstawowy:</w:t>
+      </w:r>
+    </w:p>
+    <w:p>
+      <w:pPr>
+        <w:numPr>
+          <w:ilvl w:val="0"/>
+          <w:numId w:val="49"/>
+        </w:numPr>
+        <w:spacing w:after="120"/>
+        <w:contextualSpacing/>
+      </w:pPr>
+      <w:r>
+        <w:t>Klient wybiera opcję zwrotu przesyłki.</w:t>
+      </w:r>
+    </w:p>
+    <w:p>
+      <w:pPr>
+        <w:numPr>
+          <w:ilvl w:val="0"/>
+          <w:numId w:val="49"/>
+        </w:numPr>
+        <w:spacing w:after="120"/>
+        <w:contextualSpacing/>
+      </w:pPr>
+      <w:r>
+        <w:t>Podaje numer przesyłki i powód zwrotu.</w:t>
+      </w:r>
+    </w:p>
+    <w:p>
+      <w:pPr>
+        <w:numPr>
+          <w:ilvl w:val="0"/>
+          <w:numId w:val="49"/>
+        </w:numPr>
+        <w:spacing w:after="120"/>
+        <w:contextualSpacing/>
+      </w:pPr>
+      <w:r>
+        <w:t>System generuje etykietę zwrotną.</w:t>
+      </w:r>
+    </w:p>
+    <w:p>
+      <w:pPr>
+        <w:numPr>
+          <w:ilvl w:val="0"/>
+          <w:numId w:val="49"/>
+        </w:numPr>
+        <w:spacing w:after="120"/>
+        <w:contextualSpacing/>
+      </w:pPr>
+      <w:r>
+        <w:t>Klient nadaje przesyłkę zwrotną.</w:t>
+      </w:r>
+    </w:p>
+    <w:p>
+      <w:pPr>
+        <w:numPr>
+          <w:ilvl w:val="0"/>
+          <w:numId w:val="49"/>
+        </w:numPr>
+        <w:spacing w:after="120"/>
+        <w:contextualSpacing/>
+      </w:pPr>
+      <w:r>
+        <w:t>System aktualizuje status przesyłki na "Zwrot w toku".</w:t>
+      </w:r>
     </w:p>
     <w:sectPr>
       <w:pgSz w:w="11906" w:h="16838"/>
@@ -2425,6 +3405,119 @@
     </w:lvl>
   </w:abstractNum>
   <w:abstractNum w:abstractNumId="2" w15:restartNumberingAfterBreak="0">
+    <w:nsid w:val="03A74FC6"/>
+    <w:multiLevelType w:val="multilevel"/>
+    <w:tmpl w:val="2A16F978"/>
+    <w:lvl w:ilvl="0">
+      <w:start w:val="1"/>
+      <w:numFmt w:val="decimal"/>
+      <w:lvlText w:val="%1."/>
+      <w:lvlJc w:val="left"/>
+      <w:pPr>
+        <w:tabs>
+          <w:tab w:val="num" w:pos="720"/>
+        </w:tabs>
+        <w:ind w:left="720" w:hanging="360"/>
+      </w:pPr>
+    </w:lvl>
+    <w:lvl w:ilvl="1" w:tentative="1">
+      <w:start w:val="1"/>
+      <w:numFmt w:val="decimal"/>
+      <w:lvlText w:val="%2."/>
+      <w:lvlJc w:val="left"/>
+      <w:pPr>
+        <w:tabs>
+          <w:tab w:val="num" w:pos="1440"/>
+        </w:tabs>
+        <w:ind w:left="1440" w:hanging="360"/>
+      </w:pPr>
+    </w:lvl>
+    <w:lvl w:ilvl="2" w:tentative="1">
+      <w:start w:val="1"/>
+      <w:numFmt w:val="decimal"/>
+      <w:lvlText w:val="%3."/>
+      <w:lvlJc w:val="left"/>
+      <w:pPr>
+        <w:tabs>
+          <w:tab w:val="num" w:pos="2160"/>
+        </w:tabs>
+        <w:ind w:left="2160" w:hanging="360"/>
+      </w:pPr>
+    </w:lvl>
+    <w:lvl w:ilvl="3" w:tentative="1">
+      <w:start w:val="1"/>
+      <w:numFmt w:val="decimal"/>
+      <w:lvlText w:val="%4."/>
+      <w:lvlJc w:val="left"/>
+      <w:pPr>
+        <w:tabs>
+          <w:tab w:val="num" w:pos="2880"/>
+        </w:tabs>
+        <w:ind w:left="2880" w:hanging="360"/>
+      </w:pPr>
+    </w:lvl>
+    <w:lvl w:ilvl="4" w:tentative="1">
+      <w:start w:val="1"/>
+      <w:numFmt w:val="decimal"/>
+      <w:lvlText w:val="%5."/>
+      <w:lvlJc w:val="left"/>
+      <w:pPr>
+        <w:tabs>
+          <w:tab w:val="num" w:pos="3600"/>
+        </w:tabs>
+        <w:ind w:left="3600" w:hanging="360"/>
+      </w:pPr>
+    </w:lvl>
+    <w:lvl w:ilvl="5" w:tentative="1">
+      <w:start w:val="1"/>
+      <w:numFmt w:val="decimal"/>
+      <w:lvlText w:val="%6."/>
+      <w:lvlJc w:val="left"/>
+      <w:pPr>
+        <w:tabs>
+          <w:tab w:val="num" w:pos="4320"/>
+        </w:tabs>
+        <w:ind w:left="4320" w:hanging="360"/>
+      </w:pPr>
+    </w:lvl>
+    <w:lvl w:ilvl="6" w:tentative="1">
+      <w:start w:val="1"/>
+      <w:numFmt w:val="decimal"/>
+      <w:lvlText w:val="%7."/>
+      <w:lvlJc w:val="left"/>
+      <w:pPr>
+        <w:tabs>
+          <w:tab w:val="num" w:pos="5040"/>
+        </w:tabs>
+        <w:ind w:left="5040" w:hanging="360"/>
+      </w:pPr>
+    </w:lvl>
+    <w:lvl w:ilvl="7" w:tentative="1">
+      <w:start w:val="1"/>
+      <w:numFmt w:val="decimal"/>
+      <w:lvlText w:val="%8."/>
+      <w:lvlJc w:val="left"/>
+      <w:pPr>
+        <w:tabs>
+          <w:tab w:val="num" w:pos="5760"/>
+        </w:tabs>
+        <w:ind w:left="5760" w:hanging="360"/>
+      </w:pPr>
+    </w:lvl>
+    <w:lvl w:ilvl="8" w:tentative="1">
+      <w:start w:val="1"/>
+      <w:numFmt w:val="decimal"/>
+      <w:lvlText w:val="%9."/>
+      <w:lvlJc w:val="left"/>
+      <w:pPr>
+        <w:tabs>
+          <w:tab w:val="num" w:pos="6480"/>
+        </w:tabs>
+        <w:ind w:left="6480" w:hanging="360"/>
+      </w:pPr>
+    </w:lvl>
+  </w:abstractNum>
+  <w:abstractNum w:abstractNumId="3" w15:restartNumberingAfterBreak="0">
     <w:nsid w:val="041970EB"/>
     <w:multiLevelType w:val="hybridMultilevel"/>
     <w:tmpl w:val="EDC2F06A"/>
@@ -2537,7 +3630,7 @@
       </w:rPr>
     </w:lvl>
   </w:abstractNum>
-  <w:abstractNum w:abstractNumId="3" w15:restartNumberingAfterBreak="0">
+  <w:abstractNum w:abstractNumId="4" w15:restartNumberingAfterBreak="0">
     <w:nsid w:val="04AC68A6"/>
     <w:multiLevelType w:val="hybridMultilevel"/>
     <w:tmpl w:val="0CA46D04"/>
@@ -2650,7 +3743,96 @@
       </w:rPr>
     </w:lvl>
   </w:abstractNum>
-  <w:abstractNum w:abstractNumId="4" w15:restartNumberingAfterBreak="0">
+  <w:abstractNum w:abstractNumId="5" w15:restartNumberingAfterBreak="0">
+    <w:nsid w:val="053322BB"/>
+    <w:multiLevelType w:val="hybridMultilevel"/>
+    <w:tmpl w:val="4288B564"/>
+    <w:lvl w:ilvl="0" w:tplc="1ABADAF4">
+      <w:start w:val="1"/>
+      <w:numFmt w:val="decimal"/>
+      <w:lvlText w:val="%1."/>
+      <w:lvlJc w:val="left"/>
+      <w:pPr>
+        <w:ind w:left="1080" w:hanging="360"/>
+      </w:pPr>
+      <w:rPr>
+        <w:rFonts w:hint="default"/>
+      </w:rPr>
+    </w:lvl>
+    <w:lvl w:ilvl="1" w:tplc="04150019" w:tentative="1">
+      <w:start w:val="1"/>
+      <w:numFmt w:val="lowerLetter"/>
+      <w:lvlText w:val="%2."/>
+      <w:lvlJc w:val="left"/>
+      <w:pPr>
+        <w:ind w:left="1800" w:hanging="360"/>
+      </w:pPr>
+    </w:lvl>
+    <w:lvl w:ilvl="2" w:tplc="0415001B" w:tentative="1">
+      <w:start w:val="1"/>
+      <w:numFmt w:val="lowerRoman"/>
+      <w:lvlText w:val="%3."/>
+      <w:lvlJc w:val="right"/>
+      <w:pPr>
+        <w:ind w:left="2520" w:hanging="180"/>
+      </w:pPr>
+    </w:lvl>
+    <w:lvl w:ilvl="3" w:tplc="0415000F" w:tentative="1">
+      <w:start w:val="1"/>
+      <w:numFmt w:val="decimal"/>
+      <w:lvlText w:val="%4."/>
+      <w:lvlJc w:val="left"/>
+      <w:pPr>
+        <w:ind w:left="3240" w:hanging="360"/>
+      </w:pPr>
+    </w:lvl>
+    <w:lvl w:ilvl="4" w:tplc="04150019" w:tentative="1">
+      <w:start w:val="1"/>
+      <w:numFmt w:val="lowerLetter"/>
+      <w:lvlText w:val="%5."/>
+      <w:lvlJc w:val="left"/>
+      <w:pPr>
+        <w:ind w:left="3960" w:hanging="360"/>
+      </w:pPr>
+    </w:lvl>
+    <w:lvl w:ilvl="5" w:tplc="0415001B" w:tentative="1">
+      <w:start w:val="1"/>
+      <w:numFmt w:val="lowerRoman"/>
+      <w:lvlText w:val="%6."/>
+      <w:lvlJc w:val="right"/>
+      <w:pPr>
+        <w:ind w:left="4680" w:hanging="180"/>
+      </w:pPr>
+    </w:lvl>
+    <w:lvl w:ilvl="6" w:tplc="0415000F" w:tentative="1">
+      <w:start w:val="1"/>
+      <w:numFmt w:val="decimal"/>
+      <w:lvlText w:val="%7."/>
+      <w:lvlJc w:val="left"/>
+      <w:pPr>
+        <w:ind w:left="5400" w:hanging="360"/>
+      </w:pPr>
+    </w:lvl>
+    <w:lvl w:ilvl="7" w:tplc="04150019" w:tentative="1">
+      <w:start w:val="1"/>
+      <w:numFmt w:val="lowerLetter"/>
+      <w:lvlText w:val="%8."/>
+      <w:lvlJc w:val="left"/>
+      <w:pPr>
+        <w:ind w:left="6120" w:hanging="360"/>
+      </w:pPr>
+    </w:lvl>
+    <w:lvl w:ilvl="8" w:tplc="0415001B" w:tentative="1">
+      <w:start w:val="1"/>
+      <w:numFmt w:val="lowerRoman"/>
+      <w:lvlText w:val="%9."/>
+      <w:lvlJc w:val="right"/>
+      <w:pPr>
+        <w:ind w:left="6840" w:hanging="180"/>
+      </w:pPr>
+    </w:lvl>
+  </w:abstractNum>
+  <w:abstractNum w:abstractNumId="6" w15:restartNumberingAfterBreak="0">
     <w:nsid w:val="081C40F0"/>
     <w:multiLevelType w:val="multilevel"/>
     <w:tmpl w:val="FF2CF28C"/>
@@ -2763,7 +3945,7 @@
       </w:rPr>
     </w:lvl>
   </w:abstractNum>
-  <w:abstractNum w:abstractNumId="5" w15:restartNumberingAfterBreak="0">
+  <w:abstractNum w:abstractNumId="7" w15:restartNumberingAfterBreak="0">
     <w:nsid w:val="08EF7B7F"/>
     <w:multiLevelType w:val="hybridMultilevel"/>
     <w:tmpl w:val="33407E68"/>
@@ -2876,7 +4058,7 @@
       </w:rPr>
     </w:lvl>
   </w:abstractNum>
-  <w:abstractNum w:abstractNumId="6" w15:restartNumberingAfterBreak="0">
+  <w:abstractNum w:abstractNumId="8" w15:restartNumberingAfterBreak="0">
     <w:nsid w:val="0C3D2B2E"/>
     <w:multiLevelType w:val="hybridMultilevel"/>
     <w:tmpl w:val="47B42CD4"/>
@@ -2989,7 +4171,7 @@
       </w:rPr>
     </w:lvl>
   </w:abstractNum>
-  <w:abstractNum w:abstractNumId="7" w15:restartNumberingAfterBreak="0">
+  <w:abstractNum w:abstractNumId="9" w15:restartNumberingAfterBreak="0">
     <w:nsid w:val="10F0037E"/>
     <w:multiLevelType w:val="hybridMultilevel"/>
     <w:tmpl w:val="3FC27256"/>
@@ -3102,7 +4284,7 @@
       </w:rPr>
     </w:lvl>
   </w:abstractNum>
-  <w:abstractNum w:abstractNumId="8" w15:restartNumberingAfterBreak="0">
+  <w:abstractNum w:abstractNumId="10" w15:restartNumberingAfterBreak="0">
     <w:nsid w:val="18430A96"/>
     <w:multiLevelType w:val="hybridMultilevel"/>
     <w:tmpl w:val="8B8CEFC4"/>
@@ -3215,7 +4397,7 @@
       </w:rPr>
     </w:lvl>
   </w:abstractNum>
-  <w:abstractNum w:abstractNumId="9" w15:restartNumberingAfterBreak="0">
+  <w:abstractNum w:abstractNumId="11" w15:restartNumberingAfterBreak="0">
     <w:nsid w:val="1A491178"/>
     <w:multiLevelType w:val="hybridMultilevel"/>
     <w:tmpl w:val="CBC28C18"/>
@@ -3328,7 +4510,418 @@
       </w:rPr>
     </w:lvl>
   </w:abstractNum>
-  <w:abstractNum w:abstractNumId="10" w15:restartNumberingAfterBreak="0">
+  <w:abstractNum w:abstractNumId="12" w15:restartNumberingAfterBreak="0">
+    <w:nsid w:val="1C7A1896"/>
+    <w:multiLevelType w:val="multilevel"/>
+    <w:tmpl w:val="BD947D2C"/>
+    <w:lvl w:ilvl="0">
+      <w:start w:val="1"/>
+      <w:numFmt w:val="decimal"/>
+      <w:lvlText w:val="%1."/>
+      <w:lvlJc w:val="left"/>
+      <w:pPr>
+        <w:tabs>
+          <w:tab w:val="num" w:pos="720"/>
+        </w:tabs>
+        <w:ind w:left="720" w:hanging="360"/>
+      </w:pPr>
+    </w:lvl>
+    <w:lvl w:ilvl="1" w:tentative="1">
+      <w:start w:val="1"/>
+      <w:numFmt w:val="decimal"/>
+      <w:lvlText w:val="%2."/>
+      <w:lvlJc w:val="left"/>
+      <w:pPr>
+        <w:tabs>
+          <w:tab w:val="num" w:pos="1440"/>
+        </w:tabs>
+        <w:ind w:left="1440" w:hanging="360"/>
+      </w:pPr>
+    </w:lvl>
+    <w:lvl w:ilvl="2" w:tentative="1">
+      <w:start w:val="1"/>
+      <w:numFmt w:val="decimal"/>
+      <w:lvlText w:val="%3."/>
+      <w:lvlJc w:val="left"/>
+      <w:pPr>
+        <w:tabs>
+          <w:tab w:val="num" w:pos="2160"/>
+        </w:tabs>
+        <w:ind w:left="2160" w:hanging="360"/>
+      </w:pPr>
+    </w:lvl>
+    <w:lvl w:ilvl="3" w:tentative="1">
+      <w:start w:val="1"/>
+      <w:numFmt w:val="decimal"/>
+      <w:lvlText w:val="%4."/>
+      <w:lvlJc w:val="left"/>
+      <w:pPr>
+        <w:tabs>
+          <w:tab w:val="num" w:pos="2880"/>
+        </w:tabs>
+        <w:ind w:left="2880" w:hanging="360"/>
+      </w:pPr>
+    </w:lvl>
+    <w:lvl w:ilvl="4" w:tentative="1">
+      <w:start w:val="1"/>
+      <w:numFmt w:val="decimal"/>
+      <w:lvlText w:val="%5."/>
+      <w:lvlJc w:val="left"/>
+      <w:pPr>
+        <w:tabs>
+          <w:tab w:val="num" w:pos="3600"/>
+        </w:tabs>
+        <w:ind w:left="3600" w:hanging="360"/>
+      </w:pPr>
+    </w:lvl>
+    <w:lvl w:ilvl="5" w:tentative="1">
+      <w:start w:val="1"/>
+      <w:numFmt w:val="decimal"/>
+      <w:lvlText w:val="%6."/>
+      <w:lvlJc w:val="left"/>
+      <w:pPr>
+        <w:tabs>
+          <w:tab w:val="num" w:pos="4320"/>
+        </w:tabs>
+        <w:ind w:left="4320" w:hanging="360"/>
+      </w:pPr>
+    </w:lvl>
+    <w:lvl w:ilvl="6" w:tentative="1">
+      <w:start w:val="1"/>
+      <w:numFmt w:val="decimal"/>
+      <w:lvlText w:val="%7."/>
+      <w:lvlJc w:val="left"/>
+      <w:pPr>
+        <w:tabs>
+          <w:tab w:val="num" w:pos="5040"/>
+        </w:tabs>
+        <w:ind w:left="5040" w:hanging="360"/>
+      </w:pPr>
+    </w:lvl>
+    <w:lvl w:ilvl="7" w:tentative="1">
+      <w:start w:val="1"/>
+      <w:numFmt w:val="decimal"/>
+      <w:lvlText w:val="%8."/>
+      <w:lvlJc w:val="left"/>
+      <w:pPr>
+        <w:tabs>
+          <w:tab w:val="num" w:pos="5760"/>
+        </w:tabs>
+        <w:ind w:left="5760" w:hanging="360"/>
+      </w:pPr>
+    </w:lvl>
+    <w:lvl w:ilvl="8" w:tentative="1">
+      <w:start w:val="1"/>
+      <w:numFmt w:val="decimal"/>
+      <w:lvlText w:val="%9."/>
+      <w:lvlJc w:val="left"/>
+      <w:pPr>
+        <w:tabs>
+          <w:tab w:val="num" w:pos="6480"/>
+        </w:tabs>
+        <w:ind w:left="6480" w:hanging="360"/>
+      </w:pPr>
+    </w:lvl>
+  </w:abstractNum>
+  <w:abstractNum w:abstractNumId="13" w15:restartNumberingAfterBreak="0">
+    <w:nsid w:val="25184BF1"/>
+    <w:multiLevelType w:val="multilevel"/>
+    <w:tmpl w:val="41BC409E"/>
+    <w:lvl w:ilvl="0">
+      <w:start w:val="1"/>
+      <w:numFmt w:val="bullet"/>
+      <w:lvlText w:val=""/>
+      <w:lvlJc w:val="left"/>
+      <w:pPr>
+        <w:tabs>
+          <w:tab w:val="num" w:pos="720"/>
+        </w:tabs>
+        <w:ind w:left="720" w:hanging="360"/>
+      </w:pPr>
+      <w:rPr>
+        <w:rFonts w:ascii="Symbol" w:hAnsi="Symbol" w:hint="default"/>
+        <w:sz w:val="20"/>
+      </w:rPr>
+    </w:lvl>
+    <w:lvl w:ilvl="1" w:tentative="1">
+      <w:start w:val="1"/>
+      <w:numFmt w:val="bullet"/>
+      <w:lvlText w:val="o"/>
+      <w:lvlJc w:val="left"/>
+      <w:pPr>
+        <w:tabs>
+          <w:tab w:val="num" w:pos="1440"/>
+        </w:tabs>
+        <w:ind w:left="1440" w:hanging="360"/>
+      </w:pPr>
+      <w:rPr>
+        <w:rFonts w:ascii="Courier New" w:hAnsi="Courier New" w:hint="default"/>
+        <w:sz w:val="20"/>
+      </w:rPr>
+    </w:lvl>
+    <w:lvl w:ilvl="2" w:tentative="1">
+      <w:start w:val="1"/>
+      <w:numFmt w:val="bullet"/>
+      <w:lvlText w:val=""/>
+      <w:lvlJc w:val="left"/>
+      <w:pPr>
+        <w:tabs>
+          <w:tab w:val="num" w:pos="2160"/>
+        </w:tabs>
+        <w:ind w:left="2160" w:hanging="360"/>
+      </w:pPr>
+      <w:rPr>
+        <w:rFonts w:ascii="Wingdings" w:hAnsi="Wingdings" w:hint="default"/>
+        <w:sz w:val="20"/>
+      </w:rPr>
+    </w:lvl>
+    <w:lvl w:ilvl="3" w:tentative="1">
+      <w:start w:val="1"/>
+      <w:numFmt w:val="bullet"/>
+      <w:lvlText w:val=""/>
+      <w:lvlJc w:val="left"/>
+      <w:pPr>
+        <w:tabs>
+          <w:tab w:val="num" w:pos="2880"/>
+        </w:tabs>
+        <w:ind w:left="2880" w:hanging="360"/>
+      </w:pPr>
+      <w:rPr>
+        <w:rFonts w:ascii="Wingdings" w:hAnsi="Wingdings" w:hint="default"/>
+        <w:sz w:val="20"/>
+      </w:rPr>
+    </w:lvl>
+    <w:lvl w:ilvl="4" w:tentative="1">
+      <w:start w:val="1"/>
+      <w:numFmt w:val="bullet"/>
+      <w:lvlText w:val=""/>
+      <w:lvlJc w:val="left"/>
+      <w:pPr>
+        <w:tabs>
+          <w:tab w:val="num" w:pos="3600"/>
+        </w:tabs>
+        <w:ind w:left="3600" w:hanging="360"/>
+      </w:pPr>
+      <w:rPr>
+        <w:rFonts w:ascii="Wingdings" w:hAnsi="Wingdings" w:hint="default"/>
+        <w:sz w:val="20"/>
+      </w:rPr>
+    </w:lvl>
+    <w:lvl w:ilvl="5" w:tentative="1">
+      <w:start w:val="1"/>
+      <w:numFmt w:val="bullet"/>
+      <w:lvlText w:val=""/>
+      <w:lvlJc w:val="left"/>
+      <w:pPr>
+        <w:tabs>
+          <w:tab w:val="num" w:pos="4320"/>
+        </w:tabs>
+        <w:ind w:left="4320" w:hanging="360"/>
+      </w:pPr>
+      <w:rPr>
+        <w:rFonts w:ascii="Wingdings" w:hAnsi="Wingdings" w:hint="default"/>
+        <w:sz w:val="20"/>
+      </w:rPr>
+    </w:lvl>
+    <w:lvl w:ilvl="6" w:tentative="1">
+      <w:start w:val="1"/>
+      <w:numFmt w:val="bullet"/>
+      <w:lvlText w:val=""/>
+      <w:lvlJc w:val="left"/>
+      <w:pPr>
+        <w:tabs>
+          <w:tab w:val="num" w:pos="5040"/>
+        </w:tabs>
+        <w:ind w:left="5040" w:hanging="360"/>
+      </w:pPr>
+      <w:rPr>
+        <w:rFonts w:ascii="Wingdings" w:hAnsi="Wingdings" w:hint="default"/>
+        <w:sz w:val="20"/>
+      </w:rPr>
+    </w:lvl>
+    <w:lvl w:ilvl="7" w:tentative="1">
+      <w:start w:val="1"/>
+      <w:numFmt w:val="bullet"/>
+      <w:lvlText w:val=""/>
+      <w:lvlJc w:val="left"/>
+      <w:pPr>
+        <w:tabs>
+          <w:tab w:val="num" w:pos="5760"/>
+        </w:tabs>
+        <w:ind w:left="5760" w:hanging="360"/>
+      </w:pPr>
+      <w:rPr>
+        <w:rFonts w:ascii="Wingdings" w:hAnsi="Wingdings" w:hint="default"/>
+        <w:sz w:val="20"/>
+      </w:rPr>
+    </w:lvl>
+    <w:lvl w:ilvl="8" w:tentative="1">
+      <w:start w:val="1"/>
+      <w:numFmt w:val="bullet"/>
+      <w:lvlText w:val=""/>
+      <w:lvlJc w:val="left"/>
+      <w:pPr>
+        <w:tabs>
+          <w:tab w:val="num" w:pos="6480"/>
+        </w:tabs>
+        <w:ind w:left="6480" w:hanging="360"/>
+      </w:pPr>
+      <w:rPr>
+        <w:rFonts w:ascii="Wingdings" w:hAnsi="Wingdings" w:hint="default"/>
+        <w:sz w:val="20"/>
+      </w:rPr>
+    </w:lvl>
+  </w:abstractNum>
+  <w:abstractNum w:abstractNumId="14" w15:restartNumberingAfterBreak="0">
+    <w:nsid w:val="25D22074"/>
+    <w:multiLevelType w:val="multilevel"/>
+    <w:tmpl w:val="691009C0"/>
+    <w:lvl w:ilvl="0">
+      <w:start w:val="1"/>
+      <w:numFmt w:val="bullet"/>
+      <w:lvlText w:val=""/>
+      <w:lvlJc w:val="left"/>
+      <w:pPr>
+        <w:tabs>
+          <w:tab w:val="num" w:pos="720"/>
+        </w:tabs>
+        <w:ind w:left="720" w:hanging="360"/>
+      </w:pPr>
+      <w:rPr>
+        <w:rFonts w:ascii="Symbol" w:hAnsi="Symbol" w:hint="default"/>
+        <w:sz w:val="20"/>
+      </w:rPr>
+    </w:lvl>
+    <w:lvl w:ilvl="1" w:tentative="1">
+      <w:start w:val="1"/>
+      <w:numFmt w:val="bullet"/>
+      <w:lvlText w:val="o"/>
+      <w:lvlJc w:val="left"/>
+      <w:pPr>
+        <w:tabs>
+          <w:tab w:val="num" w:pos="1440"/>
+        </w:tabs>
+        <w:ind w:left="1440" w:hanging="360"/>
+      </w:pPr>
+      <w:rPr>
+        <w:rFonts w:ascii="Courier New" w:hAnsi="Courier New" w:hint="default"/>
+        <w:sz w:val="20"/>
+      </w:rPr>
+    </w:lvl>
+    <w:lvl w:ilvl="2" w:tentative="1">
+      <w:start w:val="1"/>
+      <w:numFmt w:val="bullet"/>
+      <w:lvlText w:val=""/>
+      <w:lvlJc w:val="left"/>
+      <w:pPr>
+        <w:tabs>
+          <w:tab w:val="num" w:pos="2160"/>
+        </w:tabs>
+        <w:ind w:left="2160" w:hanging="360"/>
+      </w:pPr>
+      <w:rPr>
+        <w:rFonts w:ascii="Wingdings" w:hAnsi="Wingdings" w:hint="default"/>
+        <w:sz w:val="20"/>
+      </w:rPr>
+    </w:lvl>
+    <w:lvl w:ilvl="3" w:tentative="1">
+      <w:start w:val="1"/>
+      <w:numFmt w:val="bullet"/>
+      <w:lvlText w:val=""/>
+      <w:lvlJc w:val="left"/>
+      <w:pPr>
+        <w:tabs>
+          <w:tab w:val="num" w:pos="2880"/>
+        </w:tabs>
+        <w:ind w:left="2880" w:hanging="360"/>
+      </w:pPr>
+      <w:rPr>
+        <w:rFonts w:ascii="Wingdings" w:hAnsi="Wingdings" w:hint="default"/>
+        <w:sz w:val="20"/>
+      </w:rPr>
+    </w:lvl>
+    <w:lvl w:ilvl="4" w:tentative="1">
+      <w:start w:val="1"/>
+      <w:numFmt w:val="bullet"/>
+      <w:lvlText w:val=""/>
+      <w:lvlJc w:val="left"/>
+      <w:pPr>
+        <w:tabs>
+          <w:tab w:val="num" w:pos="3600"/>
+        </w:tabs>
+        <w:ind w:left="3600" w:hanging="360"/>
+      </w:pPr>
+      <w:rPr>
+        <w:rFonts w:ascii="Wingdings" w:hAnsi="Wingdings" w:hint="default"/>
+        <w:sz w:val="20"/>
+      </w:rPr>
+    </w:lvl>
+    <w:lvl w:ilvl="5" w:tentative="1">
+      <w:start w:val="1"/>
+      <w:numFmt w:val="bullet"/>
+      <w:lvlText w:val=""/>
+      <w:lvlJc w:val="left"/>
+      <w:pPr>
+        <w:tabs>
+          <w:tab w:val="num" w:pos="4320"/>
+        </w:tabs>
+        <w:ind w:left="4320" w:hanging="360"/>
+      </w:pPr>
+      <w:rPr>
+        <w:rFonts w:ascii="Wingdings" w:hAnsi="Wingdings" w:hint="default"/>
+        <w:sz w:val="20"/>
+      </w:rPr>
+    </w:lvl>
+    <w:lvl w:ilvl="6" w:tentative="1">
+      <w:start w:val="1"/>
+      <w:numFmt w:val="bullet"/>
+      <w:lvlText w:val=""/>
+      <w:lvlJc w:val="left"/>
+      <w:pPr>
+        <w:tabs>
+          <w:tab w:val="num" w:pos="5040"/>
+        </w:tabs>
+        <w:ind w:left="5040" w:hanging="360"/>
+      </w:pPr>
+      <w:rPr>
+        <w:rFonts w:ascii="Wingdings" w:hAnsi="Wingdings" w:hint="default"/>
+        <w:sz w:val="20"/>
+      </w:rPr>
+    </w:lvl>
+    <w:lvl w:ilvl="7" w:tentative="1">
+      <w:start w:val="1"/>
+      <w:numFmt w:val="bullet"/>
+      <w:lvlText w:val=""/>
+      <w:lvlJc w:val="left"/>
+      <w:pPr>
+        <w:tabs>
+          <w:tab w:val="num" w:pos="5760"/>
+        </w:tabs>
+        <w:ind w:left="5760" w:hanging="360"/>
+      </w:pPr>
+      <w:rPr>
+        <w:rFonts w:ascii="Wingdings" w:hAnsi="Wingdings" w:hint="default"/>
+        <w:sz w:val="20"/>
+      </w:rPr>
+    </w:lvl>
+    <w:lvl w:ilvl="8" w:tentative="1">
+      <w:start w:val="1"/>
+      <w:numFmt w:val="bullet"/>
+      <w:lvlText w:val=""/>
+      <w:lvlJc w:val="left"/>
+      <w:pPr>
+        <w:tabs>
+          <w:tab w:val="num" w:pos="6480"/>
+        </w:tabs>
+        <w:ind w:left="6480" w:hanging="360"/>
+      </w:pPr>
+      <w:rPr>
+        <w:rFonts w:ascii="Wingdings" w:hAnsi="Wingdings" w:hint="default"/>
+        <w:sz w:val="20"/>
+      </w:rPr>
+    </w:lvl>
+  </w:abstractNum>
+  <w:abstractNum w:abstractNumId="15" w15:restartNumberingAfterBreak="0">
     <w:nsid w:val="28690411"/>
     <w:multiLevelType w:val="hybridMultilevel"/>
     <w:tmpl w:val="6972B728"/>
@@ -3441,7 +5034,156 @@
       </w:rPr>
     </w:lvl>
   </w:abstractNum>
-  <w:abstractNum w:abstractNumId="11" w15:restartNumberingAfterBreak="0">
+  <w:abstractNum w:abstractNumId="16" w15:restartNumberingAfterBreak="0">
+    <w:nsid w:val="28FC036D"/>
+    <w:multiLevelType w:val="multilevel"/>
+    <w:tmpl w:val="2268495C"/>
+    <w:lvl w:ilvl="0">
+      <w:start w:val="1"/>
+      <w:numFmt w:val="bullet"/>
+      <w:lvlText w:val=""/>
+      <w:lvlJc w:val="left"/>
+      <w:pPr>
+        <w:tabs>
+          <w:tab w:val="num" w:pos="720"/>
+        </w:tabs>
+        <w:ind w:left="720" w:hanging="360"/>
+      </w:pPr>
+      <w:rPr>
+        <w:rFonts w:ascii="Symbol" w:hAnsi="Symbol" w:hint="default"/>
+        <w:sz w:val="20"/>
+      </w:rPr>
+    </w:lvl>
+    <w:lvl w:ilvl="1" w:tentative="1">
+      <w:start w:val="1"/>
+      <w:numFmt w:val="bullet"/>
+      <w:lvlText w:val="o"/>
+      <w:lvlJc w:val="left"/>
+      <w:pPr>
+        <w:tabs>
+          <w:tab w:val="num" w:pos="1440"/>
+        </w:tabs>
+        <w:ind w:left="1440" w:hanging="360"/>
+      </w:pPr>
+      <w:rPr>
+        <w:rFonts w:ascii="Courier New" w:hAnsi="Courier New" w:hint="default"/>
+        <w:sz w:val="20"/>
+      </w:rPr>
+    </w:lvl>
+    <w:lvl w:ilvl="2" w:tentative="1">
+      <w:start w:val="1"/>
+      <w:numFmt w:val="bullet"/>
+      <w:lvlText w:val=""/>
+      <w:lvlJc w:val="left"/>
+      <w:pPr>
+        <w:tabs>
+          <w:tab w:val="num" w:pos="2160"/>
+        </w:tabs>
+        <w:ind w:left="2160" w:hanging="360"/>
+      </w:pPr>
+      <w:rPr>
+        <w:rFonts w:ascii="Wingdings" w:hAnsi="Wingdings" w:hint="default"/>
+        <w:sz w:val="20"/>
+      </w:rPr>
+    </w:lvl>
+    <w:lvl w:ilvl="3" w:tentative="1">
+      <w:start w:val="1"/>
+      <w:numFmt w:val="bullet"/>
+      <w:lvlText w:val=""/>
+      <w:lvlJc w:val="left"/>
+      <w:pPr>
+        <w:tabs>
+          <w:tab w:val="num" w:pos="2880"/>
+        </w:tabs>
+        <w:ind w:left="2880" w:hanging="360"/>
+      </w:pPr>
+      <w:rPr>
+        <w:rFonts w:ascii="Wingdings" w:hAnsi="Wingdings" w:hint="default"/>
+        <w:sz w:val="20"/>
+      </w:rPr>
+    </w:lvl>
+    <w:lvl w:ilvl="4" w:tentative="1">
+      <w:start w:val="1"/>
+      <w:numFmt w:val="bullet"/>
+      <w:lvlText w:val=""/>
+      <w:lvlJc w:val="left"/>
+      <w:pPr>
+        <w:tabs>
+          <w:tab w:val="num" w:pos="3600"/>
+        </w:tabs>
+        <w:ind w:left="3600" w:hanging="360"/>
+      </w:pPr>
+      <w:rPr>
+        <w:rFonts w:ascii="Wingdings" w:hAnsi="Wingdings" w:hint="default"/>
+        <w:sz w:val="20"/>
+      </w:rPr>
+    </w:lvl>
+    <w:lvl w:ilvl="5" w:tentative="1">
+      <w:start w:val="1"/>
+      <w:numFmt w:val="bullet"/>
+      <w:lvlText w:val=""/>
+      <w:lvlJc w:val="left"/>
+      <w:pPr>
+        <w:tabs>
+          <w:tab w:val="num" w:pos="4320"/>
+        </w:tabs>
+        <w:ind w:left="4320" w:hanging="360"/>
+      </w:pPr>
+      <w:rPr>
+        <w:rFonts w:ascii="Wingdings" w:hAnsi="Wingdings" w:hint="default"/>
+        <w:sz w:val="20"/>
+      </w:rPr>
+    </w:lvl>
+    <w:lvl w:ilvl="6" w:tentative="1">
+      <w:start w:val="1"/>
+      <w:numFmt w:val="bullet"/>
+      <w:lvlText w:val=""/>
+      <w:lvlJc w:val="left"/>
+      <w:pPr>
+        <w:tabs>
+          <w:tab w:val="num" w:pos="5040"/>
+        </w:tabs>
+        <w:ind w:left="5040" w:hanging="360"/>
+      </w:pPr>
+      <w:rPr>
+        <w:rFonts w:ascii="Wingdings" w:hAnsi="Wingdings" w:hint="default"/>
+        <w:sz w:val="20"/>
+      </w:rPr>
+    </w:lvl>
+    <w:lvl w:ilvl="7" w:tentative="1">
+      <w:start w:val="1"/>
+      <w:numFmt w:val="bullet"/>
+      <w:lvlText w:val=""/>
+      <w:lvlJc w:val="left"/>
+      <w:pPr>
+        <w:tabs>
+          <w:tab w:val="num" w:pos="5760"/>
+        </w:tabs>
+        <w:ind w:left="5760" w:hanging="360"/>
+      </w:pPr>
+      <w:rPr>
+        <w:rFonts w:ascii="Wingdings" w:hAnsi="Wingdings" w:hint="default"/>
+        <w:sz w:val="20"/>
+      </w:rPr>
+    </w:lvl>
+    <w:lvl w:ilvl="8" w:tentative="1">
+      <w:start w:val="1"/>
+      <w:numFmt w:val="bullet"/>
+      <w:lvlText w:val=""/>
+      <w:lvlJc w:val="left"/>
+      <w:pPr>
+        <w:tabs>
+          <w:tab w:val="num" w:pos="6480"/>
+        </w:tabs>
+        <w:ind w:left="6480" w:hanging="360"/>
+      </w:pPr>
+      <w:rPr>
+        <w:rFonts w:ascii="Wingdings" w:hAnsi="Wingdings" w:hint="default"/>
+        <w:sz w:val="20"/>
+      </w:rPr>
+    </w:lvl>
+  </w:abstractNum>
+  <w:abstractNum w:abstractNumId="17" w15:restartNumberingAfterBreak="0">
     <w:nsid w:val="2A967049"/>
     <w:multiLevelType w:val="hybridMultilevel"/>
     <w:tmpl w:val="E234A13E"/>
@@ -3554,7 +5296,120 @@
       </w:rPr>
     </w:lvl>
   </w:abstractNum>
-  <w:abstractNum w:abstractNumId="12" w15:restartNumberingAfterBreak="0">
+  <w:abstractNum w:abstractNumId="18" w15:restartNumberingAfterBreak="0">
+    <w:nsid w:val="2AB34012"/>
+    <w:multiLevelType w:val="multilevel"/>
+    <w:tmpl w:val="8E08763E"/>
+    <w:lvl w:ilvl="0">
+      <w:start w:val="1"/>
+      <w:numFmt w:val="decimal"/>
+      <w:lvlText w:val="%1."/>
+      <w:lvlJc w:val="left"/>
+      <w:pPr>
+        <w:tabs>
+          <w:tab w:val="num" w:pos="720"/>
+        </w:tabs>
+        <w:ind w:left="720" w:hanging="360"/>
+      </w:pPr>
+    </w:lvl>
+    <w:lvl w:ilvl="1" w:tentative="1">
+      <w:start w:val="1"/>
+      <w:numFmt w:val="decimal"/>
+      <w:lvlText w:val="%2."/>
+      <w:lvlJc w:val="left"/>
+      <w:pPr>
+        <w:tabs>
+          <w:tab w:val="num" w:pos="1440"/>
+        </w:tabs>
+        <w:ind w:left="1440" w:hanging="360"/>
+      </w:pPr>
+    </w:lvl>
+    <w:lvl w:ilvl="2" w:tentative="1">
+      <w:start w:val="1"/>
+      <w:numFmt w:val="decimal"/>
+      <w:lvlText w:val="%3."/>
+      <w:lvlJc w:val="left"/>
+      <w:pPr>
+        <w:tabs>
+          <w:tab w:val="num" w:pos="2160"/>
+        </w:tabs>
+        <w:ind w:left="2160" w:hanging="360"/>
+      </w:pPr>
+    </w:lvl>
+    <w:lvl w:ilvl="3" w:tentative="1">
+      <w:start w:val="1"/>
+      <w:numFmt w:val="decimal"/>
+      <w:lvlText w:val="%4."/>
+      <w:lvlJc w:val="left"/>
+      <w:pPr>
+        <w:tabs>
+          <w:tab w:val="num" w:pos="2880"/>
+        </w:tabs>
+        <w:ind w:left="2880" w:hanging="360"/>
+      </w:pPr>
+    </w:lvl>
+    <w:lvl w:ilvl="4" w:tentative="1">
+      <w:start w:val="1"/>
+      <w:numFmt w:val="decimal"/>
+      <w:lvlText w:val="%5."/>
+      <w:lvlJc w:val="left"/>
+      <w:pPr>
+        <w:tabs>
+          <w:tab w:val="num" w:pos="3600"/>
+        </w:tabs>
+        <w:ind w:left="3600" w:hanging="360"/>
+      </w:pPr>
+    </w:lvl>
+    <w:lvl w:ilvl="5" w:tentative="1">
+      <w:start w:val="1"/>
+      <w:numFmt w:val="decimal"/>
+      <w:lvlText w:val="%6."/>
+      <w:lvlJc w:val="left"/>
+      <w:pPr>
+        <w:tabs>
+          <w:tab w:val="num" w:pos="4320"/>
+        </w:tabs>
+        <w:ind w:left="4320" w:hanging="360"/>
+      </w:pPr>
+    </w:lvl>
+    <w:lvl w:ilvl="6" w:tentative="1">
+      <w:start w:val="1"/>
+      <w:numFmt w:val="decimal"/>
+      <w:lvlText w:val="%7."/>
+      <w:lvlJc w:val="left"/>
+      <w:pPr>
+        <w:tabs>
+          <w:tab w:val="num" w:pos="5040"/>
+        </w:tabs>
+        <w:ind w:left="5040" w:hanging="360"/>
+      </w:pPr>
+    </w:lvl>
+    <w:lvl w:ilvl="7" w:tentative="1">
+      <w:start w:val="1"/>
+      <w:numFmt w:val="decimal"/>
+      <w:lvlText w:val="%8."/>
+      <w:lvlJc w:val="left"/>
+      <w:pPr>
+        <w:tabs>
+          <w:tab w:val="num" w:pos="5760"/>
+        </w:tabs>
+        <w:ind w:left="5760" w:hanging="360"/>
+      </w:pPr>
+    </w:lvl>
+    <w:lvl w:ilvl="8" w:tentative="1">
+      <w:start w:val="1"/>
+      <w:numFmt w:val="decimal"/>
+      <w:lvlText w:val="%9."/>
+      <w:lvlJc w:val="left"/>
+      <w:pPr>
+        <w:tabs>
+          <w:tab w:val="num" w:pos="6480"/>
+        </w:tabs>
+        <w:ind w:left="6480" w:hanging="360"/>
+      </w:pPr>
+    </w:lvl>
+  </w:abstractNum>
+  <w:abstractNum w:abstractNumId="19" w15:restartNumberingAfterBreak="0">
     <w:nsid w:val="2D137212"/>
     <w:multiLevelType w:val="hybridMultilevel"/>
     <w:tmpl w:val="A2BC74BC"/>
@@ -3643,7 +5498,7 @@
       </w:pPr>
     </w:lvl>
   </w:abstractNum>
-  <w:abstractNum w:abstractNumId="13" w15:restartNumberingAfterBreak="0">
+  <w:abstractNum w:abstractNumId="20" w15:restartNumberingAfterBreak="0">
     <w:nsid w:val="2FD701AD"/>
     <w:multiLevelType w:val="hybridMultilevel"/>
     <w:tmpl w:val="F286C930"/>
@@ -3756,7 +5611,7 @@
       </w:rPr>
     </w:lvl>
   </w:abstractNum>
-  <w:abstractNum w:abstractNumId="14" w15:restartNumberingAfterBreak="0">
+  <w:abstractNum w:abstractNumId="21" w15:restartNumberingAfterBreak="0">
     <w:nsid w:val="35651A97"/>
     <w:multiLevelType w:val="multilevel"/>
     <w:tmpl w:val="3EE2C672"/>
@@ -3869,7 +5724,7 @@
       </w:rPr>
     </w:lvl>
   </w:abstractNum>
-  <w:abstractNum w:abstractNumId="15" w15:restartNumberingAfterBreak="0">
+  <w:abstractNum w:abstractNumId="22" w15:restartNumberingAfterBreak="0">
     <w:nsid w:val="37CC4988"/>
     <w:multiLevelType w:val="hybridMultilevel"/>
     <w:tmpl w:val="3A10EE0E"/>
@@ -3958,7 +5813,7 @@
       </w:pPr>
     </w:lvl>
   </w:abstractNum>
-  <w:abstractNum w:abstractNumId="16" w15:restartNumberingAfterBreak="0">
+  <w:abstractNum w:abstractNumId="23" w15:restartNumberingAfterBreak="0">
     <w:nsid w:val="3C6E0670"/>
     <w:multiLevelType w:val="hybridMultilevel"/>
     <w:tmpl w:val="67102DA4"/>
@@ -4047,7 +5902,7 @@
       </w:pPr>
     </w:lvl>
   </w:abstractNum>
-  <w:abstractNum w:abstractNumId="17" w15:restartNumberingAfterBreak="0">
+  <w:abstractNum w:abstractNumId="24" w15:restartNumberingAfterBreak="0">
     <w:nsid w:val="3D67513B"/>
     <w:multiLevelType w:val="hybridMultilevel"/>
     <w:tmpl w:val="6526F624"/>
@@ -4160,7 +6015,7 @@
       </w:rPr>
     </w:lvl>
   </w:abstractNum>
-  <w:abstractNum w:abstractNumId="18" w15:restartNumberingAfterBreak="0">
+  <w:abstractNum w:abstractNumId="25" w15:restartNumberingAfterBreak="0">
     <w:nsid w:val="3DFC283B"/>
     <w:multiLevelType w:val="multilevel"/>
     <w:tmpl w:val="A33252DA"/>
@@ -4281,7 +6136,7 @@
       </w:rPr>
     </w:lvl>
   </w:abstractNum>
-  <w:abstractNum w:abstractNumId="19" w15:restartNumberingAfterBreak="0">
+  <w:abstractNum w:abstractNumId="26" w15:restartNumberingAfterBreak="0">
     <w:nsid w:val="40507275"/>
     <w:multiLevelType w:val="hybridMultilevel"/>
     <w:tmpl w:val="879629B2"/>
@@ -4394,7 +6249,233 @@
       </w:rPr>
     </w:lvl>
   </w:abstractNum>
-  <w:abstractNum w:abstractNumId="20" w15:restartNumberingAfterBreak="0">
+  <w:abstractNum w:abstractNumId="27" w15:restartNumberingAfterBreak="0">
+    <w:nsid w:val="45B90C0A"/>
+    <w:multiLevelType w:val="multilevel"/>
+    <w:tmpl w:val="FF88B8E8"/>
+    <w:lvl w:ilvl="0">
+      <w:start w:val="1"/>
+      <w:numFmt w:val="decimal"/>
+      <w:lvlText w:val="%1."/>
+      <w:lvlJc w:val="left"/>
+      <w:pPr>
+        <w:tabs>
+          <w:tab w:val="num" w:pos="720"/>
+        </w:tabs>
+        <w:ind w:left="720" w:hanging="360"/>
+      </w:pPr>
+    </w:lvl>
+    <w:lvl w:ilvl="1" w:tentative="1">
+      <w:start w:val="1"/>
+      <w:numFmt w:val="decimal"/>
+      <w:lvlText w:val="%2."/>
+      <w:lvlJc w:val="left"/>
+      <w:pPr>
+        <w:tabs>
+          <w:tab w:val="num" w:pos="1440"/>
+        </w:tabs>
+        <w:ind w:left="1440" w:hanging="360"/>
+      </w:pPr>
+    </w:lvl>
+    <w:lvl w:ilvl="2" w:tentative="1">
+      <w:start w:val="1"/>
+      <w:numFmt w:val="decimal"/>
+      <w:lvlText w:val="%3."/>
+      <w:lvlJc w:val="left"/>
+      <w:pPr>
+        <w:tabs>
+          <w:tab w:val="num" w:pos="2160"/>
+        </w:tabs>
+        <w:ind w:left="2160" w:hanging="360"/>
+      </w:pPr>
+    </w:lvl>
+    <w:lvl w:ilvl="3" w:tentative="1">
+      <w:start w:val="1"/>
+      <w:numFmt w:val="decimal"/>
+      <w:lvlText w:val="%4."/>
+      <w:lvlJc w:val="left"/>
+      <w:pPr>
+        <w:tabs>
+          <w:tab w:val="num" w:pos="2880"/>
+        </w:tabs>
+        <w:ind w:left="2880" w:hanging="360"/>
+      </w:pPr>
+    </w:lvl>
+    <w:lvl w:ilvl="4" w:tentative="1">
+      <w:start w:val="1"/>
+      <w:numFmt w:val="decimal"/>
+      <w:lvlText w:val="%5."/>
+      <w:lvlJc w:val="left"/>
+      <w:pPr>
+        <w:tabs>
+          <w:tab w:val="num" w:pos="3600"/>
+        </w:tabs>
+        <w:ind w:left="3600" w:hanging="360"/>
+      </w:pPr>
+    </w:lvl>
+    <w:lvl w:ilvl="5" w:tentative="1">
+      <w:start w:val="1"/>
+      <w:numFmt w:val="decimal"/>
+      <w:lvlText w:val="%6."/>
+      <w:lvlJc w:val="left"/>
+      <w:pPr>
+        <w:tabs>
+          <w:tab w:val="num" w:pos="4320"/>
+        </w:tabs>
+        <w:ind w:left="4320" w:hanging="360"/>
+      </w:pPr>
+    </w:lvl>
+    <w:lvl w:ilvl="6" w:tentative="1">
+      <w:start w:val="1"/>
+      <w:numFmt w:val="decimal"/>
+      <w:lvlText w:val="%7."/>
+      <w:lvlJc w:val="left"/>
+      <w:pPr>
+        <w:tabs>
+          <w:tab w:val="num" w:pos="5040"/>
+        </w:tabs>
+        <w:ind w:left="5040" w:hanging="360"/>
+      </w:pPr>
+    </w:lvl>
+    <w:lvl w:ilvl="7" w:tentative="1">
+      <w:start w:val="1"/>
+      <w:numFmt w:val="decimal"/>
+      <w:lvlText w:val="%8."/>
+      <w:lvlJc w:val="left"/>
+      <w:pPr>
+        <w:tabs>
+          <w:tab w:val="num" w:pos="5760"/>
+        </w:tabs>
+        <w:ind w:left="5760" w:hanging="360"/>
+      </w:pPr>
+    </w:lvl>
+    <w:lvl w:ilvl="8" w:tentative="1">
+      <w:start w:val="1"/>
+      <w:numFmt w:val="decimal"/>
+      <w:lvlText w:val="%9."/>
+      <w:lvlJc w:val="left"/>
+      <w:pPr>
+        <w:tabs>
+          <w:tab w:val="num" w:pos="6480"/>
+        </w:tabs>
+        <w:ind w:left="6480" w:hanging="360"/>
+      </w:pPr>
+    </w:lvl>
+  </w:abstractNum>
+  <w:abstractNum w:abstractNumId="28" w15:restartNumberingAfterBreak="0">
+    <w:nsid w:val="482E4FB4"/>
+    <w:multiLevelType w:val="multilevel"/>
+    <w:tmpl w:val="FD52BB76"/>
+    <w:lvl w:ilvl="0">
+      <w:start w:val="1"/>
+      <w:numFmt w:val="decimal"/>
+      <w:lvlText w:val="%1."/>
+      <w:lvlJc w:val="left"/>
+      <w:pPr>
+        <w:tabs>
+          <w:tab w:val="num" w:pos="720"/>
+        </w:tabs>
+        <w:ind w:left="720" w:hanging="360"/>
+      </w:pPr>
+    </w:lvl>
+    <w:lvl w:ilvl="1" w:tentative="1">
+      <w:start w:val="1"/>
+      <w:numFmt w:val="decimal"/>
+      <w:lvlText w:val="%2."/>
+      <w:lvlJc w:val="left"/>
+      <w:pPr>
+        <w:tabs>
+          <w:tab w:val="num" w:pos="1440"/>
+        </w:tabs>
+        <w:ind w:left="1440" w:hanging="360"/>
+      </w:pPr>
+    </w:lvl>
+    <w:lvl w:ilvl="2" w:tentative="1">
+      <w:start w:val="1"/>
+      <w:numFmt w:val="decimal"/>
+      <w:lvlText w:val="%3."/>
+      <w:lvlJc w:val="left"/>
+      <w:pPr>
+        <w:tabs>
+          <w:tab w:val="num" w:pos="2160"/>
+        </w:tabs>
+        <w:ind w:left="2160" w:hanging="360"/>
+      </w:pPr>
+    </w:lvl>
+    <w:lvl w:ilvl="3" w:tentative="1">
+      <w:start w:val="1"/>
+      <w:numFmt w:val="decimal"/>
+      <w:lvlText w:val="%4."/>
+      <w:lvlJc w:val="left"/>
+      <w:pPr>
+        <w:tabs>
+          <w:tab w:val="num" w:pos="2880"/>
+        </w:tabs>
+        <w:ind w:left="2880" w:hanging="360"/>
+      </w:pPr>
+    </w:lvl>
+    <w:lvl w:ilvl="4" w:tentative="1">
+      <w:start w:val="1"/>
+      <w:numFmt w:val="decimal"/>
+      <w:lvlText w:val="%5."/>
+      <w:lvlJc w:val="left"/>
+      <w:pPr>
+        <w:tabs>
+          <w:tab w:val="num" w:pos="3600"/>
+        </w:tabs>
+        <w:ind w:left="3600" w:hanging="360"/>
+      </w:pPr>
+    </w:lvl>
+    <w:lvl w:ilvl="5" w:tentative="1">
+      <w:start w:val="1"/>
+      <w:numFmt w:val="decimal"/>
+      <w:lvlText w:val="%6."/>
+      <w:lvlJc w:val="left"/>
+      <w:pPr>
+        <w:tabs>
+          <w:tab w:val="num" w:pos="4320"/>
+        </w:tabs>
+        <w:ind w:left="4320" w:hanging="360"/>
+      </w:pPr>
+    </w:lvl>
+    <w:lvl w:ilvl="6" w:tentative="1">
+      <w:start w:val="1"/>
+      <w:numFmt w:val="decimal"/>
+      <w:lvlText w:val="%7."/>
+      <w:lvlJc w:val="left"/>
+      <w:pPr>
+        <w:tabs>
+          <w:tab w:val="num" w:pos="5040"/>
+        </w:tabs>
+        <w:ind w:left="5040" w:hanging="360"/>
+      </w:pPr>
+    </w:lvl>
+    <w:lvl w:ilvl="7" w:tentative="1">
+      <w:start w:val="1"/>
+      <w:numFmt w:val="decimal"/>
+      <w:lvlText w:val="%8."/>
+      <w:lvlJc w:val="left"/>
+      <w:pPr>
+        <w:tabs>
+          <w:tab w:val="num" w:pos="5760"/>
+        </w:tabs>
+        <w:ind w:left="5760" w:hanging="360"/>
+      </w:pPr>
+    </w:lvl>
+    <w:lvl w:ilvl="8" w:tentative="1">
+      <w:start w:val="1"/>
+      <w:numFmt w:val="decimal"/>
+      <w:lvlText w:val="%9."/>
+      <w:lvlJc w:val="left"/>
+      <w:pPr>
+        <w:tabs>
+          <w:tab w:val="num" w:pos="6480"/>
+        </w:tabs>
+        <w:ind w:left="6480" w:hanging="360"/>
+      </w:pPr>
+    </w:lvl>
+  </w:abstractNum>
+  <w:abstractNum w:abstractNumId="29" w15:restartNumberingAfterBreak="0">
     <w:nsid w:val="493411B6"/>
     <w:multiLevelType w:val="hybridMultilevel"/>
     <w:tmpl w:val="3194747C"/>
@@ -4507,7 +6588,7 @@
       </w:rPr>
     </w:lvl>
   </w:abstractNum>
-  <w:abstractNum w:abstractNumId="21" w15:restartNumberingAfterBreak="0">
+  <w:abstractNum w:abstractNumId="30" w15:restartNumberingAfterBreak="0">
     <w:nsid w:val="4C1B7EFD"/>
     <w:multiLevelType w:val="hybridMultilevel"/>
     <w:tmpl w:val="0026294A"/>
@@ -4620,7 +6701,120 @@
       </w:rPr>
     </w:lvl>
   </w:abstractNum>
-  <w:abstractNum w:abstractNumId="22" w15:restartNumberingAfterBreak="0">
+  <w:abstractNum w:abstractNumId="31" w15:restartNumberingAfterBreak="0">
+    <w:nsid w:val="4EB00B14"/>
+    <w:multiLevelType w:val="multilevel"/>
+    <w:tmpl w:val="6E7886DA"/>
+    <w:lvl w:ilvl="0">
+      <w:start w:val="1"/>
+      <w:numFmt w:val="decimal"/>
+      <w:lvlText w:val="%1."/>
+      <w:lvlJc w:val="left"/>
+      <w:pPr>
+        <w:tabs>
+          <w:tab w:val="num" w:pos="720"/>
+        </w:tabs>
+        <w:ind w:left="720" w:hanging="360"/>
+      </w:pPr>
+    </w:lvl>
+    <w:lvl w:ilvl="1" w:tentative="1">
+      <w:start w:val="1"/>
+      <w:numFmt w:val="decimal"/>
+      <w:lvlText w:val="%2."/>
+      <w:lvlJc w:val="left"/>
+      <w:pPr>
+        <w:tabs>
+          <w:tab w:val="num" w:pos="1440"/>
+        </w:tabs>
+        <w:ind w:left="1440" w:hanging="360"/>
+      </w:pPr>
+    </w:lvl>
+    <w:lvl w:ilvl="2" w:tentative="1">
+      <w:start w:val="1"/>
+      <w:numFmt w:val="decimal"/>
+      <w:lvlText w:val="%3."/>
+      <w:lvlJc w:val="left"/>
+      <w:pPr>
+        <w:tabs>
+          <w:tab w:val="num" w:pos="2160"/>
+        </w:tabs>
+        <w:ind w:left="2160" w:hanging="360"/>
+      </w:pPr>
+    </w:lvl>
+    <w:lvl w:ilvl="3" w:tentative="1">
+      <w:start w:val="1"/>
+      <w:numFmt w:val="decimal"/>
+      <w:lvlText w:val="%4."/>
+      <w:lvlJc w:val="left"/>
+      <w:pPr>
+        <w:tabs>
+          <w:tab w:val="num" w:pos="2880"/>
+        </w:tabs>
+        <w:ind w:left="2880" w:hanging="360"/>
+      </w:pPr>
+    </w:lvl>
+    <w:lvl w:ilvl="4" w:tentative="1">
+      <w:start w:val="1"/>
+      <w:numFmt w:val="decimal"/>
+      <w:lvlText w:val="%5."/>
+      <w:lvlJc w:val="left"/>
+      <w:pPr>
+        <w:tabs>
+          <w:tab w:val="num" w:pos="3600"/>
+        </w:tabs>
+        <w:ind w:left="3600" w:hanging="360"/>
+      </w:pPr>
+    </w:lvl>
+    <w:lvl w:ilvl="5" w:tentative="1">
+      <w:start w:val="1"/>
+      <w:numFmt w:val="decimal"/>
+      <w:lvlText w:val="%6."/>
+      <w:lvlJc w:val="left"/>
+      <w:pPr>
+        <w:tabs>
+          <w:tab w:val="num" w:pos="4320"/>
+        </w:tabs>
+        <w:ind w:left="4320" w:hanging="360"/>
+      </w:pPr>
+    </w:lvl>
+    <w:lvl w:ilvl="6" w:tentative="1">
+      <w:start w:val="1"/>
+      <w:numFmt w:val="decimal"/>
+      <w:lvlText w:val="%7."/>
+      <w:lvlJc w:val="left"/>
+      <w:pPr>
+        <w:tabs>
+          <w:tab w:val="num" w:pos="5040"/>
+        </w:tabs>
+        <w:ind w:left="5040" w:hanging="360"/>
+      </w:pPr>
+    </w:lvl>
+    <w:lvl w:ilvl="7" w:tentative="1">
+      <w:start w:val="1"/>
+      <w:numFmt w:val="decimal"/>
+      <w:lvlText w:val="%8."/>
+      <w:lvlJc w:val="left"/>
+      <w:pPr>
+        <w:tabs>
+          <w:tab w:val="num" w:pos="5760"/>
+        </w:tabs>
+        <w:ind w:left="5760" w:hanging="360"/>
+      </w:pPr>
+    </w:lvl>
+    <w:lvl w:ilvl="8" w:tentative="1">
+      <w:start w:val="1"/>
+      <w:numFmt w:val="decimal"/>
+      <w:lvlText w:val="%9."/>
+      <w:lvlJc w:val="left"/>
+      <w:pPr>
+        <w:tabs>
+          <w:tab w:val="num" w:pos="6480"/>
+        </w:tabs>
+        <w:ind w:left="6480" w:hanging="360"/>
+      </w:pPr>
+    </w:lvl>
+  </w:abstractNum>
+  <w:abstractNum w:abstractNumId="32" w15:restartNumberingAfterBreak="0">
     <w:nsid w:val="50AA491C"/>
     <w:multiLevelType w:val="hybridMultilevel"/>
     <w:tmpl w:val="F3FEEF18"/>
@@ -4733,7 +6927,7 @@
       </w:rPr>
     </w:lvl>
   </w:abstractNum>
-  <w:abstractNum w:abstractNumId="23" w15:restartNumberingAfterBreak="0">
+  <w:abstractNum w:abstractNumId="33" w15:restartNumberingAfterBreak="0">
     <w:nsid w:val="54CA1A50"/>
     <w:multiLevelType w:val="hybridMultilevel"/>
     <w:tmpl w:val="37A4DAC0"/>
@@ -4846,7 +7040,156 @@
       </w:rPr>
     </w:lvl>
   </w:abstractNum>
-  <w:abstractNum w:abstractNumId="24" w15:restartNumberingAfterBreak="0">
+  <w:abstractNum w:abstractNumId="34" w15:restartNumberingAfterBreak="0">
+    <w:nsid w:val="5B7E31F2"/>
+    <w:multiLevelType w:val="multilevel"/>
+    <w:tmpl w:val="837CB9F6"/>
+    <w:lvl w:ilvl="0">
+      <w:start w:val="1"/>
+      <w:numFmt w:val="bullet"/>
+      <w:lvlText w:val=""/>
+      <w:lvlJc w:val="left"/>
+      <w:pPr>
+        <w:tabs>
+          <w:tab w:val="num" w:pos="720"/>
+        </w:tabs>
+        <w:ind w:left="720" w:hanging="360"/>
+      </w:pPr>
+      <w:rPr>
+        <w:rFonts w:ascii="Symbol" w:hAnsi="Symbol" w:hint="default"/>
+        <w:sz w:val="20"/>
+      </w:rPr>
+    </w:lvl>
+    <w:lvl w:ilvl="1" w:tentative="1">
+      <w:start w:val="1"/>
+      <w:numFmt w:val="bullet"/>
+      <w:lvlText w:val="o"/>
+      <w:lvlJc w:val="left"/>
+      <w:pPr>
+        <w:tabs>
+          <w:tab w:val="num" w:pos="1440"/>
+        </w:tabs>
+        <w:ind w:left="1440" w:hanging="360"/>
+      </w:pPr>
+      <w:rPr>
+        <w:rFonts w:ascii="Courier New" w:hAnsi="Courier New" w:hint="default"/>
+        <w:sz w:val="20"/>
+      </w:rPr>
+    </w:lvl>
+    <w:lvl w:ilvl="2" w:tentative="1">
+      <w:start w:val="1"/>
+      <w:numFmt w:val="bullet"/>
+      <w:lvlText w:val=""/>
+      <w:lvlJc w:val="left"/>
+      <w:pPr>
+        <w:tabs>
+          <w:tab w:val="num" w:pos="2160"/>
+        </w:tabs>
+        <w:ind w:left="2160" w:hanging="360"/>
+      </w:pPr>
+      <w:rPr>
+        <w:rFonts w:ascii="Wingdings" w:hAnsi="Wingdings" w:hint="default"/>
+        <w:sz w:val="20"/>
+      </w:rPr>
+    </w:lvl>
+    <w:lvl w:ilvl="3" w:tentative="1">
+      <w:start w:val="1"/>
+      <w:numFmt w:val="bullet"/>
+      <w:lvlText w:val=""/>
+      <w:lvlJc w:val="left"/>
+      <w:pPr>
+        <w:tabs>
+          <w:tab w:val="num" w:pos="2880"/>
+        </w:tabs>
+        <w:ind w:left="2880" w:hanging="360"/>
+      </w:pPr>
+      <w:rPr>
+        <w:rFonts w:ascii="Wingdings" w:hAnsi="Wingdings" w:hint="default"/>
+        <w:sz w:val="20"/>
+      </w:rPr>
+    </w:lvl>
+    <w:lvl w:ilvl="4" w:tentative="1">
+      <w:start w:val="1"/>
+      <w:numFmt w:val="bullet"/>
+      <w:lvlText w:val=""/>
+      <w:lvlJc w:val="left"/>
+      <w:pPr>
+        <w:tabs>
+          <w:tab w:val="num" w:pos="3600"/>
+        </w:tabs>
+        <w:ind w:left="3600" w:hanging="360"/>
+      </w:pPr>
+      <w:rPr>
+        <w:rFonts w:ascii="Wingdings" w:hAnsi="Wingdings" w:hint="default"/>
+        <w:sz w:val="20"/>
+      </w:rPr>
+    </w:lvl>
+    <w:lvl w:ilvl="5" w:tentative="1">
+      <w:start w:val="1"/>
+      <w:numFmt w:val="bullet"/>
+      <w:lvlText w:val=""/>
+      <w:lvlJc w:val="left"/>
+      <w:pPr>
+        <w:tabs>
+          <w:tab w:val="num" w:pos="4320"/>
+        </w:tabs>
+        <w:ind w:left="4320" w:hanging="360"/>
+      </w:pPr>
+      <w:rPr>
+        <w:rFonts w:ascii="Wingdings" w:hAnsi="Wingdings" w:hint="default"/>
+        <w:sz w:val="20"/>
+      </w:rPr>
+    </w:lvl>
+    <w:lvl w:ilvl="6" w:tentative="1">
+      <w:start w:val="1"/>
+      <w:numFmt w:val="bullet"/>
+      <w:lvlText w:val=""/>
+      <w:lvlJc w:val="left"/>
+      <w:pPr>
+        <w:tabs>
+          <w:tab w:val="num" w:pos="5040"/>
+        </w:tabs>
+        <w:ind w:left="5040" w:hanging="360"/>
+      </w:pPr>
+      <w:rPr>
+        <w:rFonts w:ascii="Wingdings" w:hAnsi="Wingdings" w:hint="default"/>
+        <w:sz w:val="20"/>
+      </w:rPr>
+    </w:lvl>
+    <w:lvl w:ilvl="7" w:tentative="1">
+      <w:start w:val="1"/>
+      <w:numFmt w:val="bullet"/>
+      <w:lvlText w:val=""/>
+      <w:lvlJc w:val="left"/>
+      <w:pPr>
+        <w:tabs>
+          <w:tab w:val="num" w:pos="5760"/>
+        </w:tabs>
+        <w:ind w:left="5760" w:hanging="360"/>
+      </w:pPr>
+      <w:rPr>
+        <w:rFonts w:ascii="Wingdings" w:hAnsi="Wingdings" w:hint="default"/>
+        <w:sz w:val="20"/>
+      </w:rPr>
+    </w:lvl>
+    <w:lvl w:ilvl="8" w:tentative="1">
+      <w:start w:val="1"/>
+      <w:numFmt w:val="bullet"/>
+      <w:lvlText w:val=""/>
+      <w:lvlJc w:val="left"/>
+      <w:pPr>
+        <w:tabs>
+          <w:tab w:val="num" w:pos="6480"/>
+        </w:tabs>
+        <w:ind w:left="6480" w:hanging="360"/>
+      </w:pPr>
+      <w:rPr>
+        <w:rFonts w:ascii="Wingdings" w:hAnsi="Wingdings" w:hint="default"/>
+        <w:sz w:val="20"/>
+      </w:rPr>
+    </w:lvl>
+  </w:abstractNum>
+  <w:abstractNum w:abstractNumId="35" w15:restartNumberingAfterBreak="0">
     <w:nsid w:val="5BC261D7"/>
     <w:multiLevelType w:val="multilevel"/>
     <w:tmpl w:val="F89617BC"/>
@@ -4959,7 +7302,524 @@
       </w:rPr>
     </w:lvl>
   </w:abstractNum>
-  <w:abstractNum w:abstractNumId="25" w15:restartNumberingAfterBreak="0">
+  <w:abstractNum w:abstractNumId="36" w15:restartNumberingAfterBreak="0">
+    <w:nsid w:val="5DFF4DCB"/>
+    <w:multiLevelType w:val="multilevel"/>
+    <w:tmpl w:val="5306763E"/>
+    <w:lvl w:ilvl="0">
+      <w:start w:val="1"/>
+      <w:numFmt w:val="decimal"/>
+      <w:lvlText w:val="%1."/>
+      <w:lvlJc w:val="left"/>
+      <w:pPr>
+        <w:tabs>
+          <w:tab w:val="num" w:pos="720"/>
+        </w:tabs>
+        <w:ind w:left="720" w:hanging="360"/>
+      </w:pPr>
+    </w:lvl>
+    <w:lvl w:ilvl="1" w:tentative="1">
+      <w:start w:val="1"/>
+      <w:numFmt w:val="decimal"/>
+      <w:lvlText w:val="%2."/>
+      <w:lvlJc w:val="left"/>
+      <w:pPr>
+        <w:tabs>
+          <w:tab w:val="num" w:pos="1440"/>
+        </w:tabs>
+        <w:ind w:left="1440" w:hanging="360"/>
+      </w:pPr>
+    </w:lvl>
+    <w:lvl w:ilvl="2" w:tentative="1">
+      <w:start w:val="1"/>
+      <w:numFmt w:val="decimal"/>
+      <w:lvlText w:val="%3."/>
+      <w:lvlJc w:val="left"/>
+      <w:pPr>
+        <w:tabs>
+          <w:tab w:val="num" w:pos="2160"/>
+        </w:tabs>
+        <w:ind w:left="2160" w:hanging="360"/>
+      </w:pPr>
+    </w:lvl>
+    <w:lvl w:ilvl="3" w:tentative="1">
+      <w:start w:val="1"/>
+      <w:numFmt w:val="decimal"/>
+      <w:lvlText w:val="%4."/>
+      <w:lvlJc w:val="left"/>
+      <w:pPr>
+        <w:tabs>
+          <w:tab w:val="num" w:pos="2880"/>
+        </w:tabs>
+        <w:ind w:left="2880" w:hanging="360"/>
+      </w:pPr>
+    </w:lvl>
+    <w:lvl w:ilvl="4" w:tentative="1">
+      <w:start w:val="1"/>
+      <w:numFmt w:val="decimal"/>
+      <w:lvlText w:val="%5."/>
+      <w:lvlJc w:val="left"/>
+      <w:pPr>
+        <w:tabs>
+          <w:tab w:val="num" w:pos="3600"/>
+        </w:tabs>
+        <w:ind w:left="3600" w:hanging="360"/>
+      </w:pPr>
+    </w:lvl>
+    <w:lvl w:ilvl="5" w:tentative="1">
+      <w:start w:val="1"/>
+      <w:numFmt w:val="decimal"/>
+      <w:lvlText w:val="%6."/>
+      <w:lvlJc w:val="left"/>
+      <w:pPr>
+        <w:tabs>
+          <w:tab w:val="num" w:pos="4320"/>
+        </w:tabs>
+        <w:ind w:left="4320" w:hanging="360"/>
+      </w:pPr>
+    </w:lvl>
+    <w:lvl w:ilvl="6" w:tentative="1">
+      <w:start w:val="1"/>
+      <w:numFmt w:val="decimal"/>
+      <w:lvlText w:val="%7."/>
+      <w:lvlJc w:val="left"/>
+      <w:pPr>
+        <w:tabs>
+          <w:tab w:val="num" w:pos="5040"/>
+        </w:tabs>
+        <w:ind w:left="5040" w:hanging="360"/>
+      </w:pPr>
+    </w:lvl>
+    <w:lvl w:ilvl="7" w:tentative="1">
+      <w:start w:val="1"/>
+      <w:numFmt w:val="decimal"/>
+      <w:lvlText w:val="%8."/>
+      <w:lvlJc w:val="left"/>
+      <w:pPr>
+        <w:tabs>
+          <w:tab w:val="num" w:pos="5760"/>
+        </w:tabs>
+        <w:ind w:left="5760" w:hanging="360"/>
+      </w:pPr>
+    </w:lvl>
+    <w:lvl w:ilvl="8" w:tentative="1">
+      <w:start w:val="1"/>
+      <w:numFmt w:val="decimal"/>
+      <w:lvlText w:val="%9."/>
+      <w:lvlJc w:val="left"/>
+      <w:pPr>
+        <w:tabs>
+          <w:tab w:val="num" w:pos="6480"/>
+        </w:tabs>
+        <w:ind w:left="6480" w:hanging="360"/>
+      </w:pPr>
+    </w:lvl>
+  </w:abstractNum>
+  <w:abstractNum w:abstractNumId="37" w15:restartNumberingAfterBreak="0">
+    <w:nsid w:val="5EC91F8F"/>
+    <w:multiLevelType w:val="multilevel"/>
+    <w:tmpl w:val="DC2C3502"/>
+    <w:lvl w:ilvl="0">
+      <w:start w:val="1"/>
+      <w:numFmt w:val="decimal"/>
+      <w:lvlText w:val="%1."/>
+      <w:lvlJc w:val="left"/>
+      <w:pPr>
+        <w:tabs>
+          <w:tab w:val="num" w:pos="720"/>
+        </w:tabs>
+        <w:ind w:left="720" w:hanging="360"/>
+      </w:pPr>
+    </w:lvl>
+    <w:lvl w:ilvl="1" w:tentative="1">
+      <w:start w:val="1"/>
+      <w:numFmt w:val="decimal"/>
+      <w:lvlText w:val="%2."/>
+      <w:lvlJc w:val="left"/>
+      <w:pPr>
+        <w:tabs>
+          <w:tab w:val="num" w:pos="1440"/>
+        </w:tabs>
+        <w:ind w:left="1440" w:hanging="360"/>
+      </w:pPr>
+    </w:lvl>
+    <w:lvl w:ilvl="2" w:tentative="1">
+      <w:start w:val="1"/>
+      <w:numFmt w:val="decimal"/>
+      <w:lvlText w:val="%3."/>
+      <w:lvlJc w:val="left"/>
+      <w:pPr>
+        <w:tabs>
+          <w:tab w:val="num" w:pos="2160"/>
+        </w:tabs>
+        <w:ind w:left="2160" w:hanging="360"/>
+      </w:pPr>
+    </w:lvl>
+    <w:lvl w:ilvl="3" w:tentative="1">
+      <w:start w:val="1"/>
+      <w:numFmt w:val="decimal"/>
+      <w:lvlText w:val="%4."/>
+      <w:lvlJc w:val="left"/>
+      <w:pPr>
+        <w:tabs>
+          <w:tab w:val="num" w:pos="2880"/>
+        </w:tabs>
+        <w:ind w:left="2880" w:hanging="360"/>
+      </w:pPr>
+    </w:lvl>
+    <w:lvl w:ilvl="4" w:tentative="1">
+      <w:start w:val="1"/>
+      <w:numFmt w:val="decimal"/>
+      <w:lvlText w:val="%5."/>
+      <w:lvlJc w:val="left"/>
+      <w:pPr>
+        <w:tabs>
+          <w:tab w:val="num" w:pos="3600"/>
+        </w:tabs>
+        <w:ind w:left="3600" w:hanging="360"/>
+      </w:pPr>
+    </w:lvl>
+    <w:lvl w:ilvl="5" w:tentative="1">
+      <w:start w:val="1"/>
+      <w:numFmt w:val="decimal"/>
+      <w:lvlText w:val="%6."/>
+      <w:lvlJc w:val="left"/>
+      <w:pPr>
+        <w:tabs>
+          <w:tab w:val="num" w:pos="4320"/>
+        </w:tabs>
+        <w:ind w:left="4320" w:hanging="360"/>
+      </w:pPr>
+    </w:lvl>
+    <w:lvl w:ilvl="6" w:tentative="1">
+      <w:start w:val="1"/>
+      <w:numFmt w:val="decimal"/>
+      <w:lvlText w:val="%7."/>
+      <w:lvlJc w:val="left"/>
+      <w:pPr>
+        <w:tabs>
+          <w:tab w:val="num" w:pos="5040"/>
+        </w:tabs>
+        <w:ind w:left="5040" w:hanging="360"/>
+      </w:pPr>
+    </w:lvl>
+    <w:lvl w:ilvl="7" w:tentative="1">
+      <w:start w:val="1"/>
+      <w:numFmt w:val="decimal"/>
+      <w:lvlText w:val="%8."/>
+      <w:lvlJc w:val="left"/>
+      <w:pPr>
+        <w:tabs>
+          <w:tab w:val="num" w:pos="5760"/>
+        </w:tabs>
+        <w:ind w:left="5760" w:hanging="360"/>
+      </w:pPr>
+    </w:lvl>
+    <w:lvl w:ilvl="8" w:tentative="1">
+      <w:start w:val="1"/>
+      <w:numFmt w:val="decimal"/>
+      <w:lvlText w:val="%9."/>
+      <w:lvlJc w:val="left"/>
+      <w:pPr>
+        <w:tabs>
+          <w:tab w:val="num" w:pos="6480"/>
+        </w:tabs>
+        <w:ind w:left="6480" w:hanging="360"/>
+      </w:pPr>
+    </w:lvl>
+  </w:abstractNum>
+  <w:abstractNum w:abstractNumId="38" w15:restartNumberingAfterBreak="0">
+    <w:nsid w:val="61BB188C"/>
+    <w:multiLevelType w:val="hybridMultilevel"/>
+    <w:tmpl w:val="50CC0622"/>
+    <w:lvl w:ilvl="0" w:tplc="0415000F">
+      <w:start w:val="1"/>
+      <w:numFmt w:val="decimal"/>
+      <w:lvlText w:val="%1."/>
+      <w:lvlJc w:val="left"/>
+      <w:pPr>
+        <w:ind w:left="720" w:hanging="360"/>
+      </w:pPr>
+      <w:rPr>
+        <w:rFonts w:hint="default"/>
+      </w:rPr>
+    </w:lvl>
+    <w:lvl w:ilvl="1" w:tplc="04150019" w:tentative="1">
+      <w:start w:val="1"/>
+      <w:numFmt w:val="lowerLetter"/>
+      <w:lvlText w:val="%2."/>
+      <w:lvlJc w:val="left"/>
+      <w:pPr>
+        <w:ind w:left="1440" w:hanging="360"/>
+      </w:pPr>
+    </w:lvl>
+    <w:lvl w:ilvl="2" w:tplc="0415001B" w:tentative="1">
+      <w:start w:val="1"/>
+      <w:numFmt w:val="lowerRoman"/>
+      <w:lvlText w:val="%3."/>
+      <w:lvlJc w:val="right"/>
+      <w:pPr>
+        <w:ind w:left="2160" w:hanging="180"/>
+      </w:pPr>
+    </w:lvl>
+    <w:lvl w:ilvl="3" w:tplc="0415000F" w:tentative="1">
+      <w:start w:val="1"/>
+      <w:numFmt w:val="decimal"/>
+      <w:lvlText w:val="%4."/>
+      <w:lvlJc w:val="left"/>
+      <w:pPr>
+        <w:ind w:left="2880" w:hanging="360"/>
+      </w:pPr>
+    </w:lvl>
+    <w:lvl w:ilvl="4" w:tplc="04150019" w:tentative="1">
+      <w:start w:val="1"/>
+      <w:numFmt w:val="lowerLetter"/>
+      <w:lvlText w:val="%5."/>
+      <w:lvlJc w:val="left"/>
+      <w:pPr>
+        <w:ind w:left="3600" w:hanging="360"/>
+      </w:pPr>
+    </w:lvl>
+    <w:lvl w:ilvl="5" w:tplc="0415001B" w:tentative="1">
+      <w:start w:val="1"/>
+      <w:numFmt w:val="lowerRoman"/>
+      <w:lvlText w:val="%6."/>
+      <w:lvlJc w:val="right"/>
+      <w:pPr>
+        <w:ind w:left="4320" w:hanging="180"/>
+      </w:pPr>
+    </w:lvl>
+    <w:lvl w:ilvl="6" w:tplc="0415000F" w:tentative="1">
+      <w:start w:val="1"/>
+      <w:numFmt w:val="decimal"/>
+      <w:lvlText w:val="%7."/>
+      <w:lvlJc w:val="left"/>
+      <w:pPr>
+        <w:ind w:left="5040" w:hanging="360"/>
+      </w:pPr>
+    </w:lvl>
+    <w:lvl w:ilvl="7" w:tplc="04150019" w:tentative="1">
+      <w:start w:val="1"/>
+      <w:numFmt w:val="lowerLetter"/>
+      <w:lvlText w:val="%8."/>
+      <w:lvlJc w:val="left"/>
+      <w:pPr>
+        <w:ind w:left="5760" w:hanging="360"/>
+      </w:pPr>
+    </w:lvl>
+    <w:lvl w:ilvl="8" w:tplc="0415001B" w:tentative="1">
+      <w:start w:val="1"/>
+      <w:numFmt w:val="lowerRoman"/>
+      <w:lvlText w:val="%9."/>
+      <w:lvlJc w:val="right"/>
+      <w:pPr>
+        <w:ind w:left="6480" w:hanging="180"/>
+      </w:pPr>
+    </w:lvl>
+  </w:abstractNum>
+  <w:abstractNum w:abstractNumId="39" w15:restartNumberingAfterBreak="0">
+    <w:nsid w:val="64777F62"/>
+    <w:multiLevelType w:val="hybridMultilevel"/>
+    <w:tmpl w:val="F4F4FE10"/>
+    <w:lvl w:ilvl="0" w:tplc="0415000F">
+      <w:start w:val="1"/>
+      <w:numFmt w:val="decimal"/>
+      <w:lvlText w:val="%1."/>
+      <w:lvlJc w:val="left"/>
+      <w:pPr>
+        <w:ind w:left="720" w:hanging="360"/>
+      </w:pPr>
+      <w:rPr>
+        <w:rFonts w:hint="default"/>
+      </w:rPr>
+    </w:lvl>
+    <w:lvl w:ilvl="1" w:tplc="04150019" w:tentative="1">
+      <w:start w:val="1"/>
+      <w:numFmt w:val="lowerLetter"/>
+      <w:lvlText w:val="%2."/>
+      <w:lvlJc w:val="left"/>
+      <w:pPr>
+        <w:ind w:left="1440" w:hanging="360"/>
+      </w:pPr>
+    </w:lvl>
+    <w:lvl w:ilvl="2" w:tplc="0415001B" w:tentative="1">
+      <w:start w:val="1"/>
+      <w:numFmt w:val="lowerRoman"/>
+      <w:lvlText w:val="%3."/>
+      <w:lvlJc w:val="right"/>
+      <w:pPr>
+        <w:ind w:left="2160" w:hanging="180"/>
+      </w:pPr>
+    </w:lvl>
+    <w:lvl w:ilvl="3" w:tplc="0415000F" w:tentative="1">
+      <w:start w:val="1"/>
+      <w:numFmt w:val="decimal"/>
+      <w:lvlText w:val="%4."/>
+      <w:lvlJc w:val="left"/>
+      <w:pPr>
+        <w:ind w:left="2880" w:hanging="360"/>
+      </w:pPr>
+    </w:lvl>
+    <w:lvl w:ilvl="4" w:tplc="04150019" w:tentative="1">
+      <w:start w:val="1"/>
+      <w:numFmt w:val="lowerLetter"/>
+      <w:lvlText w:val="%5."/>
+      <w:lvlJc w:val="left"/>
+      <w:pPr>
+        <w:ind w:left="3600" w:hanging="360"/>
+      </w:pPr>
+    </w:lvl>
+    <w:lvl w:ilvl="5" w:tplc="0415001B" w:tentative="1">
+      <w:start w:val="1"/>
+      <w:numFmt w:val="lowerRoman"/>
+      <w:lvlText w:val="%6."/>
+      <w:lvlJc w:val="right"/>
+      <w:pPr>
+        <w:ind w:left="4320" w:hanging="180"/>
+      </w:pPr>
+    </w:lvl>
+    <w:lvl w:ilvl="6" w:tplc="0415000F" w:tentative="1">
+      <w:start w:val="1"/>
+      <w:numFmt w:val="decimal"/>
+      <w:lvlText w:val="%7."/>
+      <w:lvlJc w:val="left"/>
+      <w:pPr>
+        <w:ind w:left="5040" w:hanging="360"/>
+      </w:pPr>
+    </w:lvl>
+    <w:lvl w:ilvl="7" w:tplc="04150019" w:tentative="1">
+      <w:start w:val="1"/>
+      <w:numFmt w:val="lowerLetter"/>
+      <w:lvlText w:val="%8."/>
+      <w:lvlJc w:val="left"/>
+      <w:pPr>
+        <w:ind w:left="5760" w:hanging="360"/>
+      </w:pPr>
+    </w:lvl>
+    <w:lvl w:ilvl="8" w:tplc="0415001B" w:tentative="1">
+      <w:start w:val="1"/>
+      <w:numFmt w:val="lowerRoman"/>
+      <w:lvlText w:val="%9."/>
+      <w:lvlJc w:val="right"/>
+      <w:pPr>
+        <w:ind w:left="6480" w:hanging="180"/>
+      </w:pPr>
+    </w:lvl>
+  </w:abstractNum>
+  <w:abstractNum w:abstractNumId="40" w15:restartNumberingAfterBreak="0">
+    <w:nsid w:val="678828C5"/>
+    <w:multiLevelType w:val="multilevel"/>
+    <w:tmpl w:val="96B40FF2"/>
+    <w:lvl w:ilvl="0">
+      <w:start w:val="1"/>
+      <w:numFmt w:val="decimal"/>
+      <w:lvlText w:val="%1."/>
+      <w:lvlJc w:val="left"/>
+      <w:pPr>
+        <w:tabs>
+          <w:tab w:val="num" w:pos="720"/>
+        </w:tabs>
+        <w:ind w:left="720" w:hanging="360"/>
+      </w:pPr>
+    </w:lvl>
+    <w:lvl w:ilvl="1" w:tentative="1">
+      <w:start w:val="1"/>
+      <w:numFmt w:val="decimal"/>
+      <w:lvlText w:val="%2."/>
+      <w:lvlJc w:val="left"/>
+      <w:pPr>
+        <w:tabs>
+          <w:tab w:val="num" w:pos="1440"/>
+        </w:tabs>
+        <w:ind w:left="1440" w:hanging="360"/>
+      </w:pPr>
+    </w:lvl>
+    <w:lvl w:ilvl="2" w:tentative="1">
+      <w:start w:val="1"/>
+      <w:numFmt w:val="decimal"/>
+      <w:lvlText w:val="%3."/>
+      <w:lvlJc w:val="left"/>
+      <w:pPr>
+        <w:tabs>
+          <w:tab w:val="num" w:pos="2160"/>
+        </w:tabs>
+        <w:ind w:left="2160" w:hanging="360"/>
+      </w:pPr>
+    </w:lvl>
+    <w:lvl w:ilvl="3" w:tentative="1">
+      <w:start w:val="1"/>
+      <w:numFmt w:val="decimal"/>
+      <w:lvlText w:val="%4."/>
+      <w:lvlJc w:val="left"/>
+      <w:pPr>
+        <w:tabs>
+          <w:tab w:val="num" w:pos="2880"/>
+        </w:tabs>
+        <w:ind w:left="2880" w:hanging="360"/>
+      </w:pPr>
+    </w:lvl>
+    <w:lvl w:ilvl="4" w:tentative="1">
+      <w:start w:val="1"/>
+      <w:numFmt w:val="decimal"/>
+      <w:lvlText w:val="%5."/>
+      <w:lvlJc w:val="left"/>
+      <w:pPr>
+        <w:tabs>
+          <w:tab w:val="num" w:pos="3600"/>
+        </w:tabs>
+        <w:ind w:left="3600" w:hanging="360"/>
+      </w:pPr>
+    </w:lvl>
+    <w:lvl w:ilvl="5" w:tentative="1">
+      <w:start w:val="1"/>
+      <w:numFmt w:val="decimal"/>
+      <w:lvlText w:val="%6."/>
+      <w:lvlJc w:val="left"/>
+      <w:pPr>
+        <w:tabs>
+          <w:tab w:val="num" w:pos="4320"/>
+        </w:tabs>
+        <w:ind w:left="4320" w:hanging="360"/>
+      </w:pPr>
+    </w:lvl>
+    <w:lvl w:ilvl="6" w:tentative="1">
+      <w:start w:val="1"/>
+      <w:numFmt w:val="decimal"/>
+      <w:lvlText w:val="%7."/>
+      <w:lvlJc w:val="left"/>
+      <w:pPr>
+        <w:tabs>
+          <w:tab w:val="num" w:pos="5040"/>
+        </w:tabs>
+        <w:ind w:left="5040" w:hanging="360"/>
+      </w:pPr>
+    </w:lvl>
+    <w:lvl w:ilvl="7" w:tentative="1">
+      <w:start w:val="1"/>
+      <w:numFmt w:val="decimal"/>
+      <w:lvlText w:val="%8."/>
+      <w:lvlJc w:val="left"/>
+      <w:pPr>
+        <w:tabs>
+          <w:tab w:val="num" w:pos="5760"/>
+        </w:tabs>
+        <w:ind w:left="5760" w:hanging="360"/>
+      </w:pPr>
+    </w:lvl>
+    <w:lvl w:ilvl="8" w:tentative="1">
+      <w:start w:val="1"/>
+      <w:numFmt w:val="decimal"/>
+      <w:lvlText w:val="%9."/>
+      <w:lvlJc w:val="left"/>
+      <w:pPr>
+        <w:tabs>
+          <w:tab w:val="num" w:pos="6480"/>
+        </w:tabs>
+        <w:ind w:left="6480" w:hanging="360"/>
+      </w:pPr>
+    </w:lvl>
+  </w:abstractNum>
+  <w:abstractNum w:abstractNumId="41" w15:restartNumberingAfterBreak="0">
     <w:nsid w:val="6E2E1767"/>
     <w:multiLevelType w:val="hybridMultilevel"/>
     <w:tmpl w:val="037E475E"/>
@@ -5072,7 +7932,120 @@
       </w:rPr>
     </w:lvl>
   </w:abstractNum>
-  <w:abstractNum w:abstractNumId="26" w15:restartNumberingAfterBreak="0">
+  <w:abstractNum w:abstractNumId="42" w15:restartNumberingAfterBreak="0">
+    <w:nsid w:val="706A61AF"/>
+    <w:multiLevelType w:val="multilevel"/>
+    <w:tmpl w:val="68BE9CFE"/>
+    <w:lvl w:ilvl="0">
+      <w:start w:val="1"/>
+      <w:numFmt w:val="decimal"/>
+      <w:lvlText w:val="%1."/>
+      <w:lvlJc w:val="left"/>
+      <w:pPr>
+        <w:tabs>
+          <w:tab w:val="num" w:pos="720"/>
+        </w:tabs>
+        <w:ind w:left="720" w:hanging="360"/>
+      </w:pPr>
+    </w:lvl>
+    <w:lvl w:ilvl="1" w:tentative="1">
+      <w:start w:val="1"/>
+      <w:numFmt w:val="decimal"/>
+      <w:lvlText w:val="%2."/>
+      <w:lvlJc w:val="left"/>
+      <w:pPr>
+        <w:tabs>
+          <w:tab w:val="num" w:pos="1440"/>
+        </w:tabs>
+        <w:ind w:left="1440" w:hanging="360"/>
+      </w:pPr>
+    </w:lvl>
+    <w:lvl w:ilvl="2" w:tentative="1">
+      <w:start w:val="1"/>
+      <w:numFmt w:val="decimal"/>
+      <w:lvlText w:val="%3."/>
+      <w:lvlJc w:val="left"/>
+      <w:pPr>
+        <w:tabs>
+          <w:tab w:val="num" w:pos="2160"/>
+        </w:tabs>
+        <w:ind w:left="2160" w:hanging="360"/>
+      </w:pPr>
+    </w:lvl>
+    <w:lvl w:ilvl="3" w:tentative="1">
+      <w:start w:val="1"/>
+      <w:numFmt w:val="decimal"/>
+      <w:lvlText w:val="%4."/>
+      <w:lvlJc w:val="left"/>
+      <w:pPr>
+        <w:tabs>
+          <w:tab w:val="num" w:pos="2880"/>
+        </w:tabs>
+        <w:ind w:left="2880" w:hanging="360"/>
+      </w:pPr>
+    </w:lvl>
+    <w:lvl w:ilvl="4" w:tentative="1">
+      <w:start w:val="1"/>
+      <w:numFmt w:val="decimal"/>
+      <w:lvlText w:val="%5."/>
+      <w:lvlJc w:val="left"/>
+      <w:pPr>
+        <w:tabs>
+          <w:tab w:val="num" w:pos="3600"/>
+        </w:tabs>
+        <w:ind w:left="3600" w:hanging="360"/>
+      </w:pPr>
+    </w:lvl>
+    <w:lvl w:ilvl="5" w:tentative="1">
+      <w:start w:val="1"/>
+      <w:numFmt w:val="decimal"/>
+      <w:lvlText w:val="%6."/>
+      <w:lvlJc w:val="left"/>
+      <w:pPr>
+        <w:tabs>
+          <w:tab w:val="num" w:pos="4320"/>
+        </w:tabs>
+        <w:ind w:left="4320" w:hanging="360"/>
+      </w:pPr>
+    </w:lvl>
+    <w:lvl w:ilvl="6" w:tentative="1">
+      <w:start w:val="1"/>
+      <w:numFmt w:val="decimal"/>
+      <w:lvlText w:val="%7."/>
+      <w:lvlJc w:val="left"/>
+      <w:pPr>
+        <w:tabs>
+          <w:tab w:val="num" w:pos="5040"/>
+        </w:tabs>
+        <w:ind w:left="5040" w:hanging="360"/>
+      </w:pPr>
+    </w:lvl>
+    <w:lvl w:ilvl="7" w:tentative="1">
+      <w:start w:val="1"/>
+      <w:numFmt w:val="decimal"/>
+      <w:lvlText w:val="%8."/>
+      <w:lvlJc w:val="left"/>
+      <w:pPr>
+        <w:tabs>
+          <w:tab w:val="num" w:pos="5760"/>
+        </w:tabs>
+        <w:ind w:left="5760" w:hanging="360"/>
+      </w:pPr>
+    </w:lvl>
+    <w:lvl w:ilvl="8" w:tentative="1">
+      <w:start w:val="1"/>
+      <w:numFmt w:val="decimal"/>
+      <w:lvlText w:val="%9."/>
+      <w:lvlJc w:val="left"/>
+      <w:pPr>
+        <w:tabs>
+          <w:tab w:val="num" w:pos="6480"/>
+        </w:tabs>
+        <w:ind w:left="6480" w:hanging="360"/>
+      </w:pPr>
+    </w:lvl>
+  </w:abstractNum>
+  <w:abstractNum w:abstractNumId="43" w15:restartNumberingAfterBreak="0">
     <w:nsid w:val="73793E9F"/>
     <w:multiLevelType w:val="hybridMultilevel"/>
     <w:tmpl w:val="3516F190"/>
@@ -5185,7 +8158,7 @@
       </w:rPr>
     </w:lvl>
   </w:abstractNum>
-  <w:abstractNum w:abstractNumId="27" w15:restartNumberingAfterBreak="0">
+  <w:abstractNum w:abstractNumId="44" w15:restartNumberingAfterBreak="0">
     <w:nsid w:val="78801A6F"/>
     <w:multiLevelType w:val="hybridMultilevel"/>
     <w:tmpl w:val="991E954C"/>
@@ -5298,7 +8271,156 @@
       </w:rPr>
     </w:lvl>
   </w:abstractNum>
-  <w:abstractNum w:abstractNumId="28" w15:restartNumberingAfterBreak="0">
+  <w:abstractNum w:abstractNumId="45" w15:restartNumberingAfterBreak="0">
+    <w:nsid w:val="790B6DC3"/>
+    <w:multiLevelType w:val="multilevel"/>
+    <w:tmpl w:val="3D9E45BC"/>
+    <w:lvl w:ilvl="0">
+      <w:start w:val="1"/>
+      <w:numFmt w:val="bullet"/>
+      <w:lvlText w:val=""/>
+      <w:lvlJc w:val="left"/>
+      <w:pPr>
+        <w:tabs>
+          <w:tab w:val="num" w:pos="720"/>
+        </w:tabs>
+        <w:ind w:left="720" w:hanging="360"/>
+      </w:pPr>
+      <w:rPr>
+        <w:rFonts w:ascii="Symbol" w:hAnsi="Symbol" w:hint="default"/>
+        <w:sz w:val="20"/>
+      </w:rPr>
+    </w:lvl>
+    <w:lvl w:ilvl="1" w:tentative="1">
+      <w:start w:val="1"/>
+      <w:numFmt w:val="bullet"/>
+      <w:lvlText w:val="o"/>
+      <w:lvlJc w:val="left"/>
+      <w:pPr>
+        <w:tabs>
+          <w:tab w:val="num" w:pos="1440"/>
+        </w:tabs>
+        <w:ind w:left="1440" w:hanging="360"/>
+      </w:pPr>
+      <w:rPr>
+        <w:rFonts w:ascii="Courier New" w:hAnsi="Courier New" w:hint="default"/>
+        <w:sz w:val="20"/>
+      </w:rPr>
+    </w:lvl>
+    <w:lvl w:ilvl="2" w:tentative="1">
+      <w:start w:val="1"/>
+      <w:numFmt w:val="bullet"/>
+      <w:lvlText w:val=""/>
+      <w:lvlJc w:val="left"/>
+      <w:pPr>
+        <w:tabs>
+          <w:tab w:val="num" w:pos="2160"/>
+        </w:tabs>
+        <w:ind w:left="2160" w:hanging="360"/>
+      </w:pPr>
+      <w:rPr>
+        <w:rFonts w:ascii="Wingdings" w:hAnsi="Wingdings" w:hint="default"/>
+        <w:sz w:val="20"/>
+      </w:rPr>
+    </w:lvl>
+    <w:lvl w:ilvl="3" w:tentative="1">
+      <w:start w:val="1"/>
+      <w:numFmt w:val="bullet"/>
+      <w:lvlText w:val=""/>
+      <w:lvlJc w:val="left"/>
+      <w:pPr>
+        <w:tabs>
+          <w:tab w:val="num" w:pos="2880"/>
+        </w:tabs>
+        <w:ind w:left="2880" w:hanging="360"/>
+      </w:pPr>
+      <w:rPr>
+        <w:rFonts w:ascii="Wingdings" w:hAnsi="Wingdings" w:hint="default"/>
+        <w:sz w:val="20"/>
+      </w:rPr>
+    </w:lvl>
+    <w:lvl w:ilvl="4" w:tentative="1">
+      <w:start w:val="1"/>
+      <w:numFmt w:val="bullet"/>
+      <w:lvlText w:val=""/>
+      <w:lvlJc w:val="left"/>
+      <w:pPr>
+        <w:tabs>
+          <w:tab w:val="num" w:pos="3600"/>
+        </w:tabs>
+        <w:ind w:left="3600" w:hanging="360"/>
+      </w:pPr>
+      <w:rPr>
+        <w:rFonts w:ascii="Wingdings" w:hAnsi="Wingdings" w:hint="default"/>
+        <w:sz w:val="20"/>
+      </w:rPr>
+    </w:lvl>
+    <w:lvl w:ilvl="5" w:tentative="1">
+      <w:start w:val="1"/>
+      <w:numFmt w:val="bullet"/>
+      <w:lvlText w:val=""/>
+      <w:lvlJc w:val="left"/>
+      <w:pPr>
+        <w:tabs>
+          <w:tab w:val="num" w:pos="4320"/>
+        </w:tabs>
+        <w:ind w:left="4320" w:hanging="360"/>
+      </w:pPr>
+      <w:rPr>
+        <w:rFonts w:ascii="Wingdings" w:hAnsi="Wingdings" w:hint="default"/>
+        <w:sz w:val="20"/>
+      </w:rPr>
+    </w:lvl>
+    <w:lvl w:ilvl="6" w:tentative="1">
+      <w:start w:val="1"/>
+      <w:numFmt w:val="bullet"/>
+      <w:lvlText w:val=""/>
+      <w:lvlJc w:val="left"/>
+      <w:pPr>
+        <w:tabs>
+          <w:tab w:val="num" w:pos="5040"/>
+        </w:tabs>
+        <w:ind w:left="5040" w:hanging="360"/>
+      </w:pPr>
+      <w:rPr>
+        <w:rFonts w:ascii="Wingdings" w:hAnsi="Wingdings" w:hint="default"/>
+        <w:sz w:val="20"/>
+      </w:rPr>
+    </w:lvl>
+    <w:lvl w:ilvl="7" w:tentative="1">
+      <w:start w:val="1"/>
+      <w:numFmt w:val="bullet"/>
+      <w:lvlText w:val=""/>
+      <w:lvlJc w:val="left"/>
+      <w:pPr>
+        <w:tabs>
+          <w:tab w:val="num" w:pos="5760"/>
+        </w:tabs>
+        <w:ind w:left="5760" w:hanging="360"/>
+      </w:pPr>
+      <w:rPr>
+        <w:rFonts w:ascii="Wingdings" w:hAnsi="Wingdings" w:hint="default"/>
+        <w:sz w:val="20"/>
+      </w:rPr>
+    </w:lvl>
+    <w:lvl w:ilvl="8" w:tentative="1">
+      <w:start w:val="1"/>
+      <w:numFmt w:val="bullet"/>
+      <w:lvlText w:val=""/>
+      <w:lvlJc w:val="left"/>
+      <w:pPr>
+        <w:tabs>
+          <w:tab w:val="num" w:pos="6480"/>
+        </w:tabs>
+        <w:ind w:left="6480" w:hanging="360"/>
+      </w:pPr>
+      <w:rPr>
+        <w:rFonts w:ascii="Wingdings" w:hAnsi="Wingdings" w:hint="default"/>
+        <w:sz w:val="20"/>
+      </w:rPr>
+    </w:lvl>
+  </w:abstractNum>
+  <w:abstractNum w:abstractNumId="46" w15:restartNumberingAfterBreak="0">
     <w:nsid w:val="7B7919F2"/>
     <w:multiLevelType w:val="hybridMultilevel"/>
     <w:tmpl w:val="3E1AF58C"/>
@@ -5411,7 +8533,7 @@
       </w:rPr>
     </w:lvl>
   </w:abstractNum>
-  <w:abstractNum w:abstractNumId="29" w15:restartNumberingAfterBreak="0">
+  <w:abstractNum w:abstractNumId="47" w15:restartNumberingAfterBreak="0">
     <w:nsid w:val="7DB314DD"/>
     <w:multiLevelType w:val="multilevel"/>
     <w:tmpl w:val="A33252DA"/>
@@ -5532,95 +8654,301 @@
       </w:rPr>
     </w:lvl>
   </w:abstractNum>
+  <w:abstractNum w:abstractNumId="48" w15:restartNumberingAfterBreak="0">
+    <w:nsid w:val="7ED80134"/>
+    <w:multiLevelType w:val="multilevel"/>
+    <w:tmpl w:val="A098759E"/>
+    <w:lvl w:ilvl="0">
+      <w:start w:val="1"/>
+      <w:numFmt w:val="bullet"/>
+      <w:lvlText w:val=""/>
+      <w:lvlJc w:val="left"/>
+      <w:pPr>
+        <w:tabs>
+          <w:tab w:val="num" w:pos="720"/>
+        </w:tabs>
+        <w:ind w:left="720" w:hanging="360"/>
+      </w:pPr>
+      <w:rPr>
+        <w:rFonts w:ascii="Symbol" w:hAnsi="Symbol" w:hint="default"/>
+        <w:sz w:val="20"/>
+      </w:rPr>
+    </w:lvl>
+    <w:lvl w:ilvl="1" w:tentative="1">
+      <w:start w:val="1"/>
+      <w:numFmt w:val="bullet"/>
+      <w:lvlText w:val="o"/>
+      <w:lvlJc w:val="left"/>
+      <w:pPr>
+        <w:tabs>
+          <w:tab w:val="num" w:pos="1440"/>
+        </w:tabs>
+        <w:ind w:left="1440" w:hanging="360"/>
+      </w:pPr>
+      <w:rPr>
+        <w:rFonts w:ascii="Courier New" w:hAnsi="Courier New" w:hint="default"/>
+        <w:sz w:val="20"/>
+      </w:rPr>
+    </w:lvl>
+    <w:lvl w:ilvl="2" w:tentative="1">
+      <w:start w:val="1"/>
+      <w:numFmt w:val="bullet"/>
+      <w:lvlText w:val=""/>
+      <w:lvlJc w:val="left"/>
+      <w:pPr>
+        <w:tabs>
+          <w:tab w:val="num" w:pos="2160"/>
+        </w:tabs>
+        <w:ind w:left="2160" w:hanging="360"/>
+      </w:pPr>
+      <w:rPr>
+        <w:rFonts w:ascii="Wingdings" w:hAnsi="Wingdings" w:hint="default"/>
+        <w:sz w:val="20"/>
+      </w:rPr>
+    </w:lvl>
+    <w:lvl w:ilvl="3" w:tentative="1">
+      <w:start w:val="1"/>
+      <w:numFmt w:val="bullet"/>
+      <w:lvlText w:val=""/>
+      <w:lvlJc w:val="left"/>
+      <w:pPr>
+        <w:tabs>
+          <w:tab w:val="num" w:pos="2880"/>
+        </w:tabs>
+        <w:ind w:left="2880" w:hanging="360"/>
+      </w:pPr>
+      <w:rPr>
+        <w:rFonts w:ascii="Wingdings" w:hAnsi="Wingdings" w:hint="default"/>
+        <w:sz w:val="20"/>
+      </w:rPr>
+    </w:lvl>
+    <w:lvl w:ilvl="4" w:tentative="1">
+      <w:start w:val="1"/>
+      <w:numFmt w:val="bullet"/>
+      <w:lvlText w:val=""/>
+      <w:lvlJc w:val="left"/>
+      <w:pPr>
+        <w:tabs>
+          <w:tab w:val="num" w:pos="3600"/>
+        </w:tabs>
+        <w:ind w:left="3600" w:hanging="360"/>
+      </w:pPr>
+      <w:rPr>
+        <w:rFonts w:ascii="Wingdings" w:hAnsi="Wingdings" w:hint="default"/>
+        <w:sz w:val="20"/>
+      </w:rPr>
+    </w:lvl>
+    <w:lvl w:ilvl="5" w:tentative="1">
+      <w:start w:val="1"/>
+      <w:numFmt w:val="bullet"/>
+      <w:lvlText w:val=""/>
+      <w:lvlJc w:val="left"/>
+      <w:pPr>
+        <w:tabs>
+          <w:tab w:val="num" w:pos="4320"/>
+        </w:tabs>
+        <w:ind w:left="4320" w:hanging="360"/>
+      </w:pPr>
+      <w:rPr>
+        <w:rFonts w:ascii="Wingdings" w:hAnsi="Wingdings" w:hint="default"/>
+        <w:sz w:val="20"/>
+      </w:rPr>
+    </w:lvl>
+    <w:lvl w:ilvl="6" w:tentative="1">
+      <w:start w:val="1"/>
+      <w:numFmt w:val="bullet"/>
+      <w:lvlText w:val=""/>
+      <w:lvlJc w:val="left"/>
+      <w:pPr>
+        <w:tabs>
+          <w:tab w:val="num" w:pos="5040"/>
+        </w:tabs>
+        <w:ind w:left="5040" w:hanging="360"/>
+      </w:pPr>
+      <w:rPr>
+        <w:rFonts w:ascii="Wingdings" w:hAnsi="Wingdings" w:hint="default"/>
+        <w:sz w:val="20"/>
+      </w:rPr>
+    </w:lvl>
+    <w:lvl w:ilvl="7" w:tentative="1">
+      <w:start w:val="1"/>
+      <w:numFmt w:val="bullet"/>
+      <w:lvlText w:val=""/>
+      <w:lvlJc w:val="left"/>
+      <w:pPr>
+        <w:tabs>
+          <w:tab w:val="num" w:pos="5760"/>
+        </w:tabs>
+        <w:ind w:left="5760" w:hanging="360"/>
+      </w:pPr>
+      <w:rPr>
+        <w:rFonts w:ascii="Wingdings" w:hAnsi="Wingdings" w:hint="default"/>
+        <w:sz w:val="20"/>
+      </w:rPr>
+    </w:lvl>
+    <w:lvl w:ilvl="8" w:tentative="1">
+      <w:start w:val="1"/>
+      <w:numFmt w:val="bullet"/>
+      <w:lvlText w:val=""/>
+      <w:lvlJc w:val="left"/>
+      <w:pPr>
+        <w:tabs>
+          <w:tab w:val="num" w:pos="6480"/>
+        </w:tabs>
+        <w:ind w:left="6480" w:hanging="360"/>
+      </w:pPr>
+      <w:rPr>
+        <w:rFonts w:ascii="Wingdings" w:hAnsi="Wingdings" w:hint="default"/>
+        <w:sz w:val="20"/>
+      </w:rPr>
+    </w:lvl>
+  </w:abstractNum>
   <w:num w:numId="1" w16cid:durableId="1462503401">
-    <w:abstractNumId w:val="15"/>
+    <w:abstractNumId w:val="22"/>
   </w:num>
   <w:num w:numId="2" w16cid:durableId="1588998983">
     <w:abstractNumId w:val="0"/>
   </w:num>
   <w:num w:numId="3" w16cid:durableId="2024432854">
-    <w:abstractNumId w:val="16"/>
+    <w:abstractNumId w:val="23"/>
   </w:num>
   <w:num w:numId="4" w16cid:durableId="1780297656">
-    <w:abstractNumId w:val="12"/>
+    <w:abstractNumId w:val="19"/>
   </w:num>
   <w:num w:numId="5" w16cid:durableId="1035813258">
-    <w:abstractNumId w:val="18"/>
+    <w:abstractNumId w:val="25"/>
   </w:num>
   <w:num w:numId="6" w16cid:durableId="947472446">
-    <w:abstractNumId w:val="4"/>
+    <w:abstractNumId w:val="6"/>
   </w:num>
   <w:num w:numId="7" w16cid:durableId="1208640652">
-    <w:abstractNumId w:val="24"/>
+    <w:abstractNumId w:val="35"/>
   </w:num>
   <w:num w:numId="8" w16cid:durableId="2011565719">
     <w:abstractNumId w:val="1"/>
   </w:num>
   <w:num w:numId="9" w16cid:durableId="1602108299">
-    <w:abstractNumId w:val="2"/>
+    <w:abstractNumId w:val="3"/>
   </w:num>
   <w:num w:numId="10" w16cid:durableId="1774471397">
+    <w:abstractNumId w:val="24"/>
+  </w:num>
+  <w:num w:numId="11" w16cid:durableId="1150437491">
+    <w:abstractNumId w:val="21"/>
+  </w:num>
+  <w:num w:numId="12" w16cid:durableId="429591764">
+    <w:abstractNumId w:val="47"/>
+  </w:num>
+  <w:num w:numId="13" w16cid:durableId="38870047">
+    <w:abstractNumId w:val="10"/>
+  </w:num>
+  <w:num w:numId="14" w16cid:durableId="459223470">
+    <w:abstractNumId w:val="8"/>
+  </w:num>
+  <w:num w:numId="15" w16cid:durableId="249778621">
+    <w:abstractNumId w:val="46"/>
+  </w:num>
+  <w:num w:numId="16" w16cid:durableId="2060929703">
+    <w:abstractNumId w:val="11"/>
+  </w:num>
+  <w:num w:numId="17" w16cid:durableId="888035807">
+    <w:abstractNumId w:val="9"/>
+  </w:num>
+  <w:num w:numId="18" w16cid:durableId="1288970898">
+    <w:abstractNumId w:val="44"/>
+  </w:num>
+  <w:num w:numId="19" w16cid:durableId="2047749781">
+    <w:abstractNumId w:val="26"/>
+  </w:num>
+  <w:num w:numId="20" w16cid:durableId="1015621386">
+    <w:abstractNumId w:val="43"/>
+  </w:num>
+  <w:num w:numId="21" w16cid:durableId="808400942">
+    <w:abstractNumId w:val="41"/>
+  </w:num>
+  <w:num w:numId="22" w16cid:durableId="1124423796">
+    <w:abstractNumId w:val="20"/>
+  </w:num>
+  <w:num w:numId="23" w16cid:durableId="1781218959">
     <w:abstractNumId w:val="17"/>
   </w:num>
-  <w:num w:numId="11" w16cid:durableId="1150437491">
+  <w:num w:numId="24" w16cid:durableId="227302591">
+    <w:abstractNumId w:val="30"/>
+  </w:num>
+  <w:num w:numId="25" w16cid:durableId="1097138355">
+    <w:abstractNumId w:val="7"/>
+  </w:num>
+  <w:num w:numId="26" w16cid:durableId="1822959631">
+    <w:abstractNumId w:val="4"/>
+  </w:num>
+  <w:num w:numId="27" w16cid:durableId="79254462">
+    <w:abstractNumId w:val="33"/>
+  </w:num>
+  <w:num w:numId="28" w16cid:durableId="279462344">
+    <w:abstractNumId w:val="29"/>
+  </w:num>
+  <w:num w:numId="29" w16cid:durableId="1907252681">
+    <w:abstractNumId w:val="15"/>
+  </w:num>
+  <w:num w:numId="30" w16cid:durableId="364602816">
+    <w:abstractNumId w:val="32"/>
+  </w:num>
+  <w:num w:numId="31" w16cid:durableId="1091856216">
+    <w:abstractNumId w:val="39"/>
+  </w:num>
+  <w:num w:numId="32" w16cid:durableId="1057630460">
+    <w:abstractNumId w:val="5"/>
+  </w:num>
+  <w:num w:numId="33" w16cid:durableId="1120339548">
+    <w:abstractNumId w:val="38"/>
+  </w:num>
+  <w:num w:numId="34" w16cid:durableId="179010954">
+    <w:abstractNumId w:val="37"/>
+  </w:num>
+  <w:num w:numId="35" w16cid:durableId="1342200258">
+    <w:abstractNumId w:val="45"/>
+  </w:num>
+  <w:num w:numId="36" w16cid:durableId="1316571498">
+    <w:abstractNumId w:val="36"/>
+  </w:num>
+  <w:num w:numId="37" w16cid:durableId="1090081287">
+    <w:abstractNumId w:val="13"/>
+  </w:num>
+  <w:num w:numId="38" w16cid:durableId="907500238">
+    <w:abstractNumId w:val="12"/>
+  </w:num>
+  <w:num w:numId="39" w16cid:durableId="1469280725">
+    <w:abstractNumId w:val="34"/>
+  </w:num>
+  <w:num w:numId="40" w16cid:durableId="1812823458">
+    <w:abstractNumId w:val="31"/>
+  </w:num>
+  <w:num w:numId="41" w16cid:durableId="1292592465">
+    <w:abstractNumId w:val="48"/>
+  </w:num>
+  <w:num w:numId="42" w16cid:durableId="550265473">
+    <w:abstractNumId w:val="42"/>
+  </w:num>
+  <w:num w:numId="43" w16cid:durableId="1935477933">
+    <w:abstractNumId w:val="16"/>
+  </w:num>
+  <w:num w:numId="44" w16cid:durableId="312566304">
+    <w:abstractNumId w:val="27"/>
+  </w:num>
+  <w:num w:numId="45" w16cid:durableId="963776992">
     <w:abstractNumId w:val="14"/>
   </w:num>
-  <w:num w:numId="12" w16cid:durableId="429591764">
-    <w:abstractNumId w:val="29"/>
-  </w:num>
-  <w:num w:numId="13" w16cid:durableId="38870047">
-    <w:abstractNumId w:val="8"/>
-  </w:num>
-  <w:num w:numId="14" w16cid:durableId="459223470">
-    <w:abstractNumId w:val="6"/>
-  </w:num>
-  <w:num w:numId="15" w16cid:durableId="249778621">
+  <w:num w:numId="46" w16cid:durableId="248781058">
     <w:abstractNumId w:val="28"/>
   </w:num>
-  <w:num w:numId="16" w16cid:durableId="2060929703">
-    <w:abstractNumId w:val="9"/>
+  <w:num w:numId="47" w16cid:durableId="1725834801">
+    <w:abstractNumId w:val="18"/>
   </w:num>
-  <w:num w:numId="17" w16cid:durableId="888035807">
-    <w:abstractNumId w:val="7"/>
+  <w:num w:numId="48" w16cid:durableId="386300472">
+    <w:abstractNumId w:val="40"/>
   </w:num>
-  <w:num w:numId="18" w16cid:durableId="1288970898">
-    <w:abstractNumId w:val="27"/>
-  </w:num>
-  <w:num w:numId="19" w16cid:durableId="2047749781">
-    <w:abstractNumId w:val="19"/>
-  </w:num>
-  <w:num w:numId="20" w16cid:durableId="1015621386">
-    <w:abstractNumId w:val="26"/>
-  </w:num>
-  <w:num w:numId="21" w16cid:durableId="808400942">
-    <w:abstractNumId w:val="25"/>
-  </w:num>
-  <w:num w:numId="22" w16cid:durableId="1124423796">
-    <w:abstractNumId w:val="13"/>
-  </w:num>
-  <w:num w:numId="23" w16cid:durableId="1781218959">
-    <w:abstractNumId w:val="11"/>
-  </w:num>
-  <w:num w:numId="24" w16cid:durableId="227302591">
-    <w:abstractNumId w:val="21"/>
-  </w:num>
-  <w:num w:numId="25" w16cid:durableId="1097138355">
-    <w:abstractNumId w:val="5"/>
-  </w:num>
-  <w:num w:numId="26" w16cid:durableId="1822959631">
-    <w:abstractNumId w:val="3"/>
-  </w:num>
-  <w:num w:numId="27" w16cid:durableId="79254462">
-    <w:abstractNumId w:val="23"/>
-  </w:num>
-  <w:num w:numId="28" w16cid:durableId="279462344">
-    <w:abstractNumId w:val="20"/>
-  </w:num>
-  <w:num w:numId="29" w16cid:durableId="1907252681">
-    <w:abstractNumId w:val="10"/>
-  </w:num>
-  <w:num w:numId="30" w16cid:durableId="364602816">
-    <w:abstractNumId w:val="22"/>
+  <w:num w:numId="49" w16cid:durableId="516390223">
+    <w:abstractNumId w:val="2"/>
   </w:num>
 </w:numbering>
 </file>
@@ -6226,7 +9554,6 @@
   <w:style w:type="character" w:default="1" w:styleId="Domylnaczcionkaakapitu">
     <w:name w:val="Default Paragraph Font"/>
     <w:uiPriority w:val="1"/>
-    <w:semiHidden/>
     <w:unhideWhenUsed/>
   </w:style>
   <w:style w:type="table" w:default="1" w:styleId="Standardowy">

</xml_diff>